<commit_message>
Agregado Informe Federico Perez
</commit_message>
<xml_diff>
--- a/TPI/_informes/TPI - Plantilla Informe de Avance OO1.docx
+++ b/TPI/_informes/TPI - Plantilla Informe de Avance OO1.docx
@@ -1,11 +1,11 @@
 
 <file path=word/document.xml><?xml version="1.0" encoding="utf-8"?>
-<w:document xmlns:wpc="http://schemas.microsoft.com/office/word/2010/wordprocessingCanvas" xmlns:mc="http://schemas.openxmlformats.org/markup-compatibility/2006" xmlns:o="urn:schemas-microsoft-com:office:office" xmlns:r="http://schemas.openxmlformats.org/officeDocument/2006/relationships" xmlns:m="http://schemas.openxmlformats.org/officeDocument/2006/math" xmlns:v="urn:schemas-microsoft-com:vml" xmlns:wp14="http://schemas.microsoft.com/office/word/2010/wordprocessingDrawing" xmlns:wp="http://schemas.openxmlformats.org/drawingml/2006/wordprocessingDrawing" xmlns:w10="urn:schemas-microsoft-com:office:word" xmlns:w="http://schemas.openxmlformats.org/wordprocessingml/2006/main" xmlns:w14="http://schemas.microsoft.com/office/word/2010/wordml" xmlns:w15="http://schemas.microsoft.com/office/word/2012/wordml" xmlns:wpg="http://schemas.microsoft.com/office/word/2010/wordprocessingGroup" xmlns:wpi="http://schemas.microsoft.com/office/word/2010/wordprocessingInk" xmlns:wne="http://schemas.microsoft.com/office/word/2006/wordml" xmlns:wps="http://schemas.microsoft.com/office/word/2010/wordprocessingShape" mc:Ignorable="w14 w15 wp14">
+<w:document xmlns:wpc="http://schemas.microsoft.com/office/word/2010/wordprocessingCanvas" xmlns:mc="http://schemas.openxmlformats.org/markup-compatibility/2006" xmlns:o="urn:schemas-microsoft-com:office:office" xmlns:r="http://schemas.openxmlformats.org/officeDocument/2006/relationships" xmlns:m="http://schemas.openxmlformats.org/officeDocument/2006/math" xmlns:v="urn:schemas-microsoft-com:vml" xmlns:wp14="http://schemas.microsoft.com/office/word/2010/wordprocessingDrawing" xmlns:wp="http://schemas.openxmlformats.org/drawingml/2006/wordprocessingDrawing" xmlns:w10="urn:schemas-microsoft-com:office:word" xmlns:w="http://schemas.openxmlformats.org/wordprocessingml/2006/main" xmlns:w14="http://schemas.microsoft.com/office/word/2010/wordml" xmlns:wpg="http://schemas.microsoft.com/office/word/2010/wordprocessingGroup" xmlns:wpi="http://schemas.microsoft.com/office/word/2010/wordprocessingInk" xmlns:wne="http://schemas.microsoft.com/office/word/2006/wordml" xmlns:wps="http://schemas.microsoft.com/office/word/2010/wordprocessingShape" mc:Ignorable="w14 wp14">
   <w:background w:color="FFFFFF"/>
   <w:body>
     <w:p>
       <w:pPr>
-        <w:pStyle w:val="Puesto"/>
+        <w:pStyle w:val="Ttulo"/>
         <w:keepNext w:val="0"/>
         <w:keepLines w:val="0"/>
         <w:spacing w:after="0" w:line="240" w:lineRule="auto"/>
@@ -96,13 +96,7 @@
         <w:rPr>
           <w:lang w:val="es-ES"/>
         </w:rPr>
-        <w:t>Grupo:</w:t>
-      </w:r>
-      <w:r>
-        <w:rPr>
-          <w:lang w:val="es-ES"/>
-        </w:rPr>
-        <w:t xml:space="preserve">   </w:t>
+        <w:t xml:space="preserve">Grupo:   </w:t>
       </w:r>
       <w:r>
         <w:rPr>
@@ -165,25 +159,23 @@
       </w:pPr>
       <w:bookmarkStart w:id="5" w:name="_2vm4pdwaoeod" w:colFirst="0" w:colLast="0"/>
       <w:bookmarkEnd w:id="5"/>
-      <w:proofErr w:type="gramStart"/>
-      <w:r>
-        <w:rPr>
-          <w:b w:val="0"/>
-          <w:color w:val="434343"/>
-          <w:sz w:val="24"/>
-          <w:szCs w:val="24"/>
-        </w:rPr>
-        <w:t>Federico ,</w:t>
-      </w:r>
-      <w:proofErr w:type="gramEnd"/>
-      <w:r>
-        <w:rPr>
-          <w:b w:val="0"/>
-          <w:color w:val="434343"/>
-          <w:sz w:val="24"/>
-          <w:szCs w:val="24"/>
-        </w:rPr>
-        <w:t xml:space="preserve"> Perez</w:t>
+      <w:r>
+        <w:rPr>
+          <w:b w:val="0"/>
+          <w:color w:val="434343"/>
+          <w:sz w:val="24"/>
+          <w:szCs w:val="24"/>
+        </w:rPr>
+        <w:t>Federico</w:t>
+      </w:r>
+      <w:r>
+        <w:rPr>
+          <w:b w:val="0"/>
+          <w:color w:val="434343"/>
+          <w:sz w:val="24"/>
+          <w:szCs w:val="24"/>
+        </w:rPr>
+        <w:t>, Perez</w:t>
       </w:r>
     </w:p>
     <w:p>
@@ -209,27 +201,16 @@
           <w:sz w:val="24"/>
           <w:szCs w:val="24"/>
         </w:rPr>
-        <w:t xml:space="preserve">Dario </w:t>
-      </w:r>
-      <w:proofErr w:type="gramStart"/>
-      <w:r>
-        <w:rPr>
-          <w:b w:val="0"/>
-          <w:color w:val="434343"/>
-          <w:sz w:val="24"/>
-          <w:szCs w:val="24"/>
-        </w:rPr>
-        <w:t>Nestor ,</w:t>
-      </w:r>
-      <w:proofErr w:type="gramEnd"/>
-      <w:r>
-        <w:rPr>
-          <w:b w:val="0"/>
-          <w:color w:val="434343"/>
-          <w:sz w:val="24"/>
-          <w:szCs w:val="24"/>
-        </w:rPr>
-        <w:t xml:space="preserve"> </w:t>
+        <w:t>Dario Nestor</w:t>
+      </w:r>
+      <w:r>
+        <w:rPr>
+          <w:b w:val="0"/>
+          <w:color w:val="434343"/>
+          <w:sz w:val="24"/>
+          <w:szCs w:val="24"/>
+        </w:rPr>
+        <w:t xml:space="preserve">, </w:t>
       </w:r>
       <w:proofErr w:type="spellStart"/>
       <w:r>
@@ -266,27 +247,16 @@
           <w:sz w:val="24"/>
           <w:szCs w:val="24"/>
         </w:rPr>
-        <w:t xml:space="preserve">Diego </w:t>
-      </w:r>
-      <w:proofErr w:type="gramStart"/>
-      <w:r>
-        <w:rPr>
-          <w:b w:val="0"/>
-          <w:color w:val="434343"/>
-          <w:sz w:val="24"/>
-          <w:szCs w:val="24"/>
-        </w:rPr>
-        <w:t>Alejandro ,</w:t>
-      </w:r>
-      <w:proofErr w:type="gramEnd"/>
-      <w:r>
-        <w:rPr>
-          <w:b w:val="0"/>
-          <w:color w:val="434343"/>
-          <w:sz w:val="24"/>
-          <w:szCs w:val="24"/>
-        </w:rPr>
-        <w:t xml:space="preserve"> </w:t>
+        <w:t>Diego Alejandro</w:t>
+      </w:r>
+      <w:r>
+        <w:rPr>
+          <w:b w:val="0"/>
+          <w:color w:val="434343"/>
+          <w:sz w:val="24"/>
+          <w:szCs w:val="24"/>
+        </w:rPr>
+        <w:t xml:space="preserve">, </w:t>
       </w:r>
       <w:proofErr w:type="spellStart"/>
       <w:r>
@@ -359,7 +329,7 @@
           <w:u w:val="single"/>
           <w:lang w:val="es-ES"/>
         </w:rPr>
-        <w:t>Valida</w:t>
+        <w:t>Validaciones</w:t>
       </w:r>
       <w:r>
         <w:rPr>
@@ -370,9 +340,185 @@
           <w:u w:val="single"/>
           <w:lang w:val="es-ES"/>
         </w:rPr>
-        <w:t>ciones</w:t>
-      </w:r>
-      <w:r>
+        <w:t>:</w:t>
+      </w:r>
+    </w:p>
+    <w:p>
+      <w:pPr>
+        <w:rPr>
+          <w:color w:val="434343"/>
+          <w:sz w:val="24"/>
+          <w:szCs w:val="24"/>
+          <w:lang w:val="es-ES"/>
+        </w:rPr>
+      </w:pPr>
+      <w:r>
+        <w:rPr>
+          <w:color w:val="434343"/>
+          <w:sz w:val="24"/>
+          <w:szCs w:val="24"/>
+          <w:lang w:val="es-ES"/>
+        </w:rPr>
+        <w:t xml:space="preserve">DNI: </w:t>
+      </w:r>
+      <w:r>
+        <w:rPr>
+          <w:color w:val="434343"/>
+          <w:sz w:val="24"/>
+          <w:szCs w:val="24"/>
+          <w:lang w:val="es-ES"/>
+        </w:rPr>
+        <w:t xml:space="preserve">que la longitud sea entre siete y ocho dígitos y numéricos. </w:t>
+      </w:r>
+    </w:p>
+    <w:p>
+      <w:pPr>
+        <w:rPr>
+          <w:color w:val="434343"/>
+          <w:sz w:val="24"/>
+          <w:szCs w:val="24"/>
+          <w:lang w:val="es-ES"/>
+        </w:rPr>
+      </w:pPr>
+      <w:r>
+        <w:rPr>
+          <w:color w:val="434343"/>
+          <w:sz w:val="24"/>
+          <w:szCs w:val="24"/>
+          <w:lang w:val="es-ES"/>
+        </w:rPr>
+        <w:t xml:space="preserve">CUIT: </w:t>
+      </w:r>
+      <w:r>
+        <w:rPr>
+          <w:color w:val="434343"/>
+          <w:sz w:val="24"/>
+          <w:szCs w:val="24"/>
+          <w:lang w:val="es-ES"/>
+        </w:rPr>
+        <w:t xml:space="preserve">que sea un </w:t>
+      </w:r>
+      <w:proofErr w:type="spellStart"/>
+      <w:r>
+        <w:rPr>
+          <w:color w:val="434343"/>
+          <w:sz w:val="24"/>
+          <w:szCs w:val="24"/>
+          <w:lang w:val="es-ES"/>
+        </w:rPr>
+        <w:t>cuit</w:t>
+      </w:r>
+      <w:proofErr w:type="spellEnd"/>
+      <w:r>
+        <w:rPr>
+          <w:color w:val="434343"/>
+          <w:sz w:val="24"/>
+          <w:szCs w:val="24"/>
+          <w:lang w:val="es-ES"/>
+        </w:rPr>
+        <w:t xml:space="preserve"> valido, con el digito verificador.</w:t>
+      </w:r>
+    </w:p>
+    <w:p>
+      <w:pPr>
+        <w:rPr>
+          <w:color w:val="434343"/>
+          <w:sz w:val="24"/>
+          <w:szCs w:val="24"/>
+          <w:lang w:val="es-ES"/>
+        </w:rPr>
+      </w:pPr>
+      <w:r>
+        <w:rPr>
+          <w:color w:val="434343"/>
+          <w:sz w:val="24"/>
+          <w:szCs w:val="24"/>
+          <w:lang w:val="es-ES"/>
+        </w:rPr>
+        <w:t>EMAIL:</w:t>
+      </w:r>
+      <w:r>
+        <w:rPr>
+          <w:color w:val="434343"/>
+          <w:sz w:val="24"/>
+          <w:szCs w:val="24"/>
+          <w:lang w:val="es-ES"/>
+        </w:rPr>
+        <w:t xml:space="preserve"> que el mail sea </w:t>
+      </w:r>
+      <w:r>
+        <w:rPr>
+          <w:color w:val="434343"/>
+          <w:sz w:val="24"/>
+          <w:szCs w:val="24"/>
+          <w:lang w:val="es-ES"/>
+        </w:rPr>
+        <w:t>válido.</w:t>
+      </w:r>
+    </w:p>
+    <w:p>
+      <w:pPr>
+        <w:rPr>
+          <w:lang w:val="es-ES"/>
+        </w:rPr>
+      </w:pPr>
+      <w:r>
+        <w:rPr>
+          <w:color w:val="434343"/>
+          <w:sz w:val="24"/>
+          <w:szCs w:val="24"/>
+          <w:lang w:val="es-ES"/>
+        </w:rPr>
+        <w:t>UBICACIÓN:</w:t>
+      </w:r>
+      <w:r>
+        <w:rPr>
+          <w:color w:val="434343"/>
+          <w:sz w:val="24"/>
+          <w:szCs w:val="24"/>
+          <w:lang w:val="es-ES"/>
+        </w:rPr>
+        <w:t xml:space="preserve"> se </w:t>
+      </w:r>
+      <w:r>
+        <w:rPr>
+          <w:color w:val="434343"/>
+          <w:sz w:val="24"/>
+          <w:szCs w:val="24"/>
+          <w:lang w:val="es-ES"/>
+        </w:rPr>
+        <w:t>validó</w:t>
+      </w:r>
+      <w:r>
+        <w:rPr>
+          <w:color w:val="434343"/>
+          <w:sz w:val="24"/>
+          <w:szCs w:val="24"/>
+          <w:lang w:val="es-ES"/>
+        </w:rPr>
+        <w:t xml:space="preserve"> los datos de longitud y </w:t>
+      </w:r>
+      <w:r>
+        <w:rPr>
+          <w:color w:val="434343"/>
+          <w:sz w:val="24"/>
+          <w:szCs w:val="24"/>
+          <w:lang w:val="es-ES"/>
+        </w:rPr>
+        <w:t>latitud,</w:t>
+      </w:r>
+      <w:r>
+        <w:rPr>
+          <w:color w:val="434343"/>
+          <w:sz w:val="24"/>
+          <w:szCs w:val="24"/>
+          <w:lang w:val="es-ES"/>
+        </w:rPr>
+        <w:t xml:space="preserve"> que sean numéricos y se encuentren dentro de un rango determinado.</w:t>
+      </w:r>
+    </w:p>
+    <w:p>
+      <w:pPr>
         <w:rPr>
           <w:b/>
           <w:color w:val="434343"/>
@@ -381,6 +527,38 @@
           <w:u w:val="single"/>
           <w:lang w:val="es-ES"/>
         </w:rPr>
+      </w:pPr>
+      <w:r>
+        <w:rPr>
+          <w:b/>
+          <w:color w:val="434343"/>
+          <w:sz w:val="24"/>
+          <w:szCs w:val="24"/>
+          <w:u w:val="single"/>
+          <w:lang w:val="es-ES"/>
+        </w:rPr>
+        <w:t xml:space="preserve">Agregar </w:t>
+      </w:r>
+      <w:r>
+        <w:rPr>
+          <w:b/>
+          <w:color w:val="434343"/>
+          <w:sz w:val="24"/>
+          <w:szCs w:val="24"/>
+          <w:u w:val="single"/>
+          <w:lang w:val="es-ES"/>
+        </w:rPr>
+        <w:t>Artículos</w:t>
+      </w:r>
+      <w:r>
+        <w:rPr>
+          <w:b/>
+          <w:color w:val="434343"/>
+          <w:sz w:val="24"/>
+          <w:szCs w:val="24"/>
+          <w:u w:val="single"/>
+          <w:lang w:val="es-ES"/>
+        </w:rPr>
         <w:t>:</w:t>
       </w:r>
     </w:p>
@@ -400,44 +578,34 @@
           <w:szCs w:val="24"/>
           <w:lang w:val="es-ES"/>
         </w:rPr>
-        <w:t xml:space="preserve">DNI: </w:t>
-      </w:r>
-      <w:r>
-        <w:rPr>
-          <w:color w:val="434343"/>
-          <w:sz w:val="24"/>
-          <w:szCs w:val="24"/>
-          <w:lang w:val="es-ES"/>
-        </w:rPr>
-        <w:t xml:space="preserve">que la longitud sea entre siete y ocho dígitos y numéricos. </w:t>
-      </w:r>
-    </w:p>
-    <w:p>
-      <w:pPr>
-        <w:rPr>
-          <w:color w:val="434343"/>
-          <w:sz w:val="24"/>
-          <w:szCs w:val="24"/>
-          <w:lang w:val="es-ES"/>
-        </w:rPr>
-      </w:pPr>
-      <w:r>
-        <w:rPr>
-          <w:color w:val="434343"/>
-          <w:sz w:val="24"/>
-          <w:szCs w:val="24"/>
-          <w:lang w:val="es-ES"/>
-        </w:rPr>
-        <w:t xml:space="preserve">CUIT: </w:t>
-      </w:r>
-      <w:r>
-        <w:rPr>
-          <w:color w:val="434343"/>
-          <w:sz w:val="24"/>
-          <w:szCs w:val="24"/>
-          <w:lang w:val="es-ES"/>
-        </w:rPr>
-        <w:t xml:space="preserve">que sea un </w:t>
+        <w:t>Altas,</w:t>
+      </w:r>
+      <w:r>
+        <w:rPr>
+          <w:color w:val="434343"/>
+          <w:sz w:val="24"/>
+          <w:szCs w:val="24"/>
+          <w:lang w:val="es-ES"/>
+        </w:rPr>
+        <w:t xml:space="preserve"> bajas y modificaciones de </w:t>
+      </w:r>
+      <w:r>
+        <w:rPr>
+          <w:color w:val="434343"/>
+          <w:sz w:val="24"/>
+          <w:szCs w:val="24"/>
+          <w:lang w:val="es-ES"/>
+        </w:rPr>
+        <w:t>artículos,</w:t>
+      </w:r>
+      <w:r>
+        <w:rPr>
+          <w:color w:val="434343"/>
+          <w:sz w:val="24"/>
+          <w:szCs w:val="24"/>
+          <w:lang w:val="es-ES"/>
+        </w:rPr>
+        <w:t xml:space="preserve"> Id </w:t>
       </w:r>
       <w:proofErr w:type="spellStart"/>
       <w:r>
@@ -447,7 +615,7 @@
           <w:szCs w:val="24"/>
           <w:lang w:val="es-ES"/>
         </w:rPr>
-        <w:t>cuit</w:t>
+        <w:t>autoincrementable</w:t>
       </w:r>
       <w:proofErr w:type="spellEnd"/>
       <w:r>
@@ -457,105 +625,133 @@
           <w:szCs w:val="24"/>
           <w:lang w:val="es-ES"/>
         </w:rPr>
-        <w:t xml:space="preserve"> valido, con el digito verificador.</w:t>
-      </w:r>
-    </w:p>
-    <w:p>
-      <w:pPr>
-        <w:rPr>
-          <w:color w:val="434343"/>
-          <w:sz w:val="24"/>
-          <w:szCs w:val="24"/>
-          <w:lang w:val="es-ES"/>
-        </w:rPr>
-      </w:pPr>
-      <w:r>
-        <w:rPr>
-          <w:color w:val="434343"/>
-          <w:sz w:val="24"/>
-          <w:szCs w:val="24"/>
-          <w:lang w:val="es-ES"/>
-        </w:rPr>
-        <w:t>EMAIL:</w:t>
-      </w:r>
-      <w:r>
-        <w:rPr>
-          <w:color w:val="434343"/>
-          <w:sz w:val="24"/>
-          <w:szCs w:val="24"/>
-          <w:lang w:val="es-ES"/>
-        </w:rPr>
-        <w:t xml:space="preserve"> que el mail sea </w:t>
-      </w:r>
-      <w:r>
-        <w:rPr>
-          <w:color w:val="434343"/>
-          <w:sz w:val="24"/>
-          <w:szCs w:val="24"/>
-          <w:lang w:val="es-ES"/>
-        </w:rPr>
-        <w:t>válido.</w:t>
-      </w:r>
-    </w:p>
-    <w:p>
-      <w:pPr>
-        <w:rPr>
-          <w:lang w:val="es-ES"/>
-        </w:rPr>
-      </w:pPr>
-      <w:r>
-        <w:rPr>
-          <w:color w:val="434343"/>
-          <w:sz w:val="24"/>
-          <w:szCs w:val="24"/>
-          <w:lang w:val="es-ES"/>
-        </w:rPr>
-        <w:t>UBICACIÓN:</w:t>
-      </w:r>
-      <w:r>
-        <w:rPr>
-          <w:color w:val="434343"/>
-          <w:sz w:val="24"/>
-          <w:szCs w:val="24"/>
-          <w:lang w:val="es-ES"/>
-        </w:rPr>
-        <w:t xml:space="preserve"> se </w:t>
-      </w:r>
-      <w:r>
-        <w:rPr>
-          <w:color w:val="434343"/>
-          <w:sz w:val="24"/>
-          <w:szCs w:val="24"/>
-          <w:lang w:val="es-ES"/>
-        </w:rPr>
-        <w:t>validó</w:t>
-      </w:r>
-      <w:r>
-        <w:rPr>
-          <w:color w:val="434343"/>
-          <w:sz w:val="24"/>
-          <w:szCs w:val="24"/>
-          <w:lang w:val="es-ES"/>
-        </w:rPr>
-        <w:t xml:space="preserve"> los datos de longitud y </w:t>
-      </w:r>
-      <w:r>
-        <w:rPr>
-          <w:color w:val="434343"/>
-          <w:sz w:val="24"/>
-          <w:szCs w:val="24"/>
-          <w:lang w:val="es-ES"/>
-        </w:rPr>
-        <w:t>latitud,</w:t>
-      </w:r>
-      <w:r>
-        <w:rPr>
-          <w:color w:val="434343"/>
-          <w:sz w:val="24"/>
-          <w:szCs w:val="24"/>
-          <w:lang w:val="es-ES"/>
-        </w:rPr>
-        <w:t xml:space="preserve"> que sean numéricos y se encuentren dentro de un rango determinado.</w:t>
+        <w:t xml:space="preserve">. </w:t>
+      </w:r>
+      <w:r>
+        <w:rPr>
+          <w:color w:val="434343"/>
+          <w:sz w:val="24"/>
+          <w:szCs w:val="24"/>
+          <w:lang w:val="es-ES"/>
+        </w:rPr>
+        <w:t>Métodos</w:t>
+      </w:r>
+      <w:r>
+        <w:rPr>
+          <w:color w:val="434343"/>
+          <w:sz w:val="24"/>
+          <w:szCs w:val="24"/>
+          <w:lang w:val="es-ES"/>
+        </w:rPr>
+        <w:t xml:space="preserve"> de traer </w:t>
+      </w:r>
+      <w:r>
+        <w:rPr>
+          <w:color w:val="434343"/>
+          <w:sz w:val="24"/>
+          <w:szCs w:val="24"/>
+          <w:lang w:val="es-ES"/>
+        </w:rPr>
+        <w:t>artículo</w:t>
+      </w:r>
+      <w:r>
+        <w:rPr>
+          <w:color w:val="434343"/>
+          <w:sz w:val="24"/>
+          <w:szCs w:val="24"/>
+          <w:lang w:val="es-ES"/>
+        </w:rPr>
+        <w:t xml:space="preserve"> por </w:t>
+      </w:r>
+      <w:r>
+        <w:rPr>
+          <w:color w:val="434343"/>
+          <w:sz w:val="24"/>
+          <w:szCs w:val="24"/>
+          <w:lang w:val="es-ES"/>
+        </w:rPr>
+        <w:t>id,</w:t>
+      </w:r>
+      <w:r>
+        <w:rPr>
+          <w:color w:val="434343"/>
+          <w:sz w:val="24"/>
+          <w:szCs w:val="24"/>
+          <w:lang w:val="es-ES"/>
+        </w:rPr>
+        <w:t xml:space="preserve"> nombre. </w:t>
+      </w:r>
+      <w:r>
+        <w:rPr>
+          <w:color w:val="434343"/>
+          <w:sz w:val="24"/>
+          <w:szCs w:val="24"/>
+          <w:lang w:val="es-ES"/>
+        </w:rPr>
+        <w:t>Los</w:t>
+      </w:r>
+      <w:r>
+        <w:rPr>
+          <w:color w:val="434343"/>
+          <w:sz w:val="24"/>
+          <w:szCs w:val="24"/>
+          <w:lang w:val="es-ES"/>
+        </w:rPr>
+        <w:t xml:space="preserve"> cuales son reutilizados en </w:t>
+      </w:r>
+      <w:r>
+        <w:rPr>
+          <w:color w:val="434343"/>
+          <w:sz w:val="24"/>
+          <w:szCs w:val="24"/>
+          <w:lang w:val="es-ES"/>
+        </w:rPr>
+        <w:t>otros</w:t>
+      </w:r>
+      <w:r>
+        <w:rPr>
+          <w:color w:val="434343"/>
+          <w:sz w:val="24"/>
+          <w:szCs w:val="24"/>
+          <w:lang w:val="es-ES"/>
+        </w:rPr>
+        <w:t xml:space="preserve"> métodos</w:t>
+      </w:r>
+      <w:r>
+        <w:rPr>
+          <w:color w:val="434343"/>
+          <w:sz w:val="24"/>
+          <w:szCs w:val="24"/>
+          <w:lang w:val="es-ES"/>
+        </w:rPr>
+        <w:t xml:space="preserve"> como el de</w:t>
+      </w:r>
+      <w:r>
+        <w:rPr>
+          <w:color w:val="434343"/>
+          <w:sz w:val="24"/>
+          <w:szCs w:val="24"/>
+          <w:lang w:val="es-ES"/>
+        </w:rPr>
+        <w:t xml:space="preserve"> </w:t>
+      </w:r>
+      <w:r>
+        <w:rPr>
+          <w:color w:val="434343"/>
+          <w:sz w:val="24"/>
+          <w:szCs w:val="24"/>
+          <w:lang w:val="es-ES"/>
+        </w:rPr>
+        <w:t>Agregar,</w:t>
+      </w:r>
+      <w:r>
+        <w:rPr>
+          <w:color w:val="434343"/>
+          <w:sz w:val="24"/>
+          <w:szCs w:val="24"/>
+          <w:lang w:val="es-ES"/>
+        </w:rPr>
+        <w:t xml:space="preserve"> modificar y eliminar. </w:t>
       </w:r>
     </w:p>
     <w:p>
@@ -578,7 +774,7 @@
           <w:u w:val="single"/>
           <w:lang w:val="es-ES"/>
         </w:rPr>
-        <w:t xml:space="preserve">Agregar </w:t>
+        <w:t>Agregar al carrito</w:t>
       </w:r>
       <w:r>
         <w:rPr>
@@ -589,9 +785,104 @@
           <w:u w:val="single"/>
           <w:lang w:val="es-ES"/>
         </w:rPr>
-        <w:t>Artículos</w:t>
-      </w:r>
-      <w:r>
+        <w:t>:</w:t>
+      </w:r>
+    </w:p>
+    <w:p>
+      <w:pPr>
+        <w:rPr>
+          <w:color w:val="434343"/>
+          <w:sz w:val="24"/>
+          <w:szCs w:val="24"/>
+          <w:lang w:val="es-ES"/>
+        </w:rPr>
+      </w:pPr>
+      <w:r>
+        <w:rPr>
+          <w:color w:val="434343"/>
+          <w:sz w:val="24"/>
+          <w:szCs w:val="24"/>
+          <w:lang w:val="es-ES"/>
+        </w:rPr>
+        <w:t xml:space="preserve">Cuando el cliente agrega al carrito un artículo y cantidad se </w:t>
+      </w:r>
+      <w:r>
+        <w:rPr>
+          <w:color w:val="434343"/>
+          <w:sz w:val="24"/>
+          <w:szCs w:val="24"/>
+          <w:lang w:val="es-ES"/>
+        </w:rPr>
+        <w:t xml:space="preserve">verifica si existe un objeto </w:t>
+      </w:r>
+      <w:proofErr w:type="spellStart"/>
+      <w:r>
+        <w:rPr>
+          <w:color w:val="434343"/>
+          <w:sz w:val="24"/>
+          <w:szCs w:val="24"/>
+          <w:lang w:val="es-ES"/>
+        </w:rPr>
+        <w:t>ItemCarrito</w:t>
+      </w:r>
+      <w:proofErr w:type="spellEnd"/>
+      <w:r>
+        <w:rPr>
+          <w:color w:val="434343"/>
+          <w:sz w:val="24"/>
+          <w:szCs w:val="24"/>
+          <w:lang w:val="es-ES"/>
+        </w:rPr>
+        <w:t xml:space="preserve"> para </w:t>
+      </w:r>
+      <w:r>
+        <w:rPr>
+          <w:color w:val="434343"/>
+          <w:sz w:val="24"/>
+          <w:szCs w:val="24"/>
+          <w:lang w:val="es-ES"/>
+        </w:rPr>
+        <w:t>ese artículo, en caso que exista</w:t>
+      </w:r>
+      <w:r>
+        <w:rPr>
+          <w:color w:val="434343"/>
+          <w:sz w:val="24"/>
+          <w:szCs w:val="24"/>
+          <w:lang w:val="es-ES"/>
+        </w:rPr>
+        <w:t xml:space="preserve"> se incrementa la c</w:t>
+      </w:r>
+      <w:r>
+        <w:rPr>
+          <w:color w:val="434343"/>
+          <w:sz w:val="24"/>
+          <w:szCs w:val="24"/>
+          <w:lang w:val="es-ES"/>
+        </w:rPr>
+        <w:t xml:space="preserve">antidad de lo contrario se crea </w:t>
+      </w:r>
+      <w:r>
+        <w:rPr>
+          <w:color w:val="434343"/>
+          <w:sz w:val="24"/>
+          <w:szCs w:val="24"/>
+          <w:lang w:val="es-ES"/>
+        </w:rPr>
+        <w:t>y se agrega a la lista</w:t>
+      </w:r>
+      <w:r>
+        <w:rPr>
+          <w:color w:val="434343"/>
+          <w:sz w:val="24"/>
+          <w:szCs w:val="24"/>
+          <w:lang w:val="es-ES"/>
+        </w:rPr>
+        <w:t>.</w:t>
+      </w:r>
+    </w:p>
+    <w:p>
+      <w:pPr>
         <w:rPr>
           <w:b/>
           <w:color w:val="434343"/>
@@ -600,53 +891,74 @@
           <w:u w:val="single"/>
           <w:lang w:val="es-ES"/>
         </w:rPr>
-        <w:t>:</w:t>
-      </w:r>
-    </w:p>
-    <w:p>
-      <w:pPr>
-        <w:rPr>
-          <w:color w:val="434343"/>
-          <w:sz w:val="24"/>
-          <w:szCs w:val="24"/>
-          <w:lang w:val="es-ES"/>
-        </w:rPr>
-      </w:pPr>
-      <w:r>
-        <w:rPr>
-          <w:color w:val="434343"/>
-          <w:sz w:val="24"/>
-          <w:szCs w:val="24"/>
-          <w:lang w:val="es-ES"/>
-        </w:rPr>
-        <w:t>Altas,</w:t>
-      </w:r>
-      <w:r>
-        <w:rPr>
-          <w:color w:val="434343"/>
-          <w:sz w:val="24"/>
-          <w:szCs w:val="24"/>
-          <w:lang w:val="es-ES"/>
-        </w:rPr>
-        <w:t xml:space="preserve"> bajas y modificaciones de </w:t>
-      </w:r>
-      <w:r>
-        <w:rPr>
-          <w:color w:val="434343"/>
-          <w:sz w:val="24"/>
-          <w:szCs w:val="24"/>
-          <w:lang w:val="es-ES"/>
-        </w:rPr>
-        <w:t>artículos,</w:t>
-      </w:r>
-      <w:r>
-        <w:rPr>
-          <w:color w:val="434343"/>
-          <w:sz w:val="24"/>
-          <w:szCs w:val="24"/>
-          <w:lang w:val="es-ES"/>
-        </w:rPr>
-        <w:t xml:space="preserve"> Id </w:t>
+      </w:pPr>
+      <w:r>
+        <w:rPr>
+          <w:b/>
+          <w:color w:val="434343"/>
+          <w:sz w:val="24"/>
+          <w:szCs w:val="24"/>
+          <w:u w:val="single"/>
+          <w:lang w:val="es-ES"/>
+        </w:rPr>
+        <w:t xml:space="preserve">Sacar del </w:t>
+      </w:r>
+      <w:r>
+        <w:rPr>
+          <w:b/>
+          <w:color w:val="434343"/>
+          <w:sz w:val="24"/>
+          <w:szCs w:val="24"/>
+          <w:u w:val="single"/>
+          <w:lang w:val="es-ES"/>
+        </w:rPr>
+        <w:t>carrito:</w:t>
+      </w:r>
+    </w:p>
+    <w:p>
+      <w:pPr>
+        <w:rPr>
+          <w:color w:val="434343"/>
+          <w:sz w:val="24"/>
+          <w:szCs w:val="24"/>
+          <w:lang w:val="es-ES"/>
+        </w:rPr>
+      </w:pPr>
+      <w:r>
+        <w:rPr>
+          <w:color w:val="434343"/>
+          <w:sz w:val="24"/>
+          <w:szCs w:val="24"/>
+          <w:lang w:val="es-ES"/>
+        </w:rPr>
+        <w:t xml:space="preserve">Cuando el cliente saca del carrito una cantidad de un artículo, si la </w:t>
+      </w:r>
+      <w:r>
+        <w:rPr>
+          <w:color w:val="434343"/>
+          <w:sz w:val="24"/>
+          <w:szCs w:val="24"/>
+          <w:lang w:val="es-ES"/>
+        </w:rPr>
+        <w:t xml:space="preserve">cantidad es menor la resta y si </w:t>
+      </w:r>
+      <w:r>
+        <w:rPr>
+          <w:color w:val="434343"/>
+          <w:sz w:val="24"/>
+          <w:szCs w:val="24"/>
+          <w:lang w:val="es-ES"/>
+        </w:rPr>
+        <w:t>es igua</w:t>
+      </w:r>
+      <w:r>
+        <w:rPr>
+          <w:color w:val="434343"/>
+          <w:sz w:val="24"/>
+          <w:szCs w:val="24"/>
+          <w:lang w:val="es-ES"/>
+        </w:rPr>
+        <w:t xml:space="preserve">l elimina el objeto </w:t>
       </w:r>
       <w:proofErr w:type="spellStart"/>
       <w:r>
@@ -656,7 +968,7 @@
           <w:szCs w:val="24"/>
           <w:lang w:val="es-ES"/>
         </w:rPr>
-        <w:t>autoincrementable</w:t>
+        <w:t>ItemCarrito</w:t>
       </w:r>
       <w:proofErr w:type="spellEnd"/>
       <w:r>
@@ -666,390 +978,26 @@
           <w:szCs w:val="24"/>
           <w:lang w:val="es-ES"/>
         </w:rPr>
-        <w:t xml:space="preserve">. </w:t>
-      </w:r>
-      <w:r>
-        <w:rPr>
-          <w:color w:val="434343"/>
-          <w:sz w:val="24"/>
-          <w:szCs w:val="24"/>
-          <w:lang w:val="es-ES"/>
-        </w:rPr>
-        <w:t>Métodos</w:t>
-      </w:r>
-      <w:r>
-        <w:rPr>
-          <w:color w:val="434343"/>
-          <w:sz w:val="24"/>
-          <w:szCs w:val="24"/>
-          <w:lang w:val="es-ES"/>
-        </w:rPr>
-        <w:t xml:space="preserve"> de traer </w:t>
-      </w:r>
-      <w:r>
-        <w:rPr>
-          <w:color w:val="434343"/>
-          <w:sz w:val="24"/>
-          <w:szCs w:val="24"/>
-          <w:lang w:val="es-ES"/>
-        </w:rPr>
-        <w:t>artículo</w:t>
-      </w:r>
-      <w:r>
-        <w:rPr>
-          <w:color w:val="434343"/>
-          <w:sz w:val="24"/>
-          <w:szCs w:val="24"/>
-          <w:lang w:val="es-ES"/>
-        </w:rPr>
-        <w:t xml:space="preserve"> por </w:t>
-      </w:r>
-      <w:r>
-        <w:rPr>
-          <w:color w:val="434343"/>
-          <w:sz w:val="24"/>
-          <w:szCs w:val="24"/>
-          <w:lang w:val="es-ES"/>
-        </w:rPr>
-        <w:t>id,</w:t>
-      </w:r>
-      <w:r>
-        <w:rPr>
-          <w:color w:val="434343"/>
-          <w:sz w:val="24"/>
-          <w:szCs w:val="24"/>
-          <w:lang w:val="es-ES"/>
-        </w:rPr>
-        <w:t xml:space="preserve"> nombre. </w:t>
-      </w:r>
-      <w:r>
-        <w:rPr>
-          <w:color w:val="434343"/>
-          <w:sz w:val="24"/>
-          <w:szCs w:val="24"/>
-          <w:lang w:val="es-ES"/>
-        </w:rPr>
-        <w:t>Los</w:t>
-      </w:r>
-      <w:r>
-        <w:rPr>
-          <w:color w:val="434343"/>
-          <w:sz w:val="24"/>
-          <w:szCs w:val="24"/>
-          <w:lang w:val="es-ES"/>
-        </w:rPr>
-        <w:t xml:space="preserve"> cuales son reutilizados en </w:t>
-      </w:r>
-      <w:r>
-        <w:rPr>
-          <w:color w:val="434343"/>
-          <w:sz w:val="24"/>
-          <w:szCs w:val="24"/>
-          <w:lang w:val="es-ES"/>
-        </w:rPr>
-        <w:t>otros</w:t>
-      </w:r>
-      <w:r>
-        <w:rPr>
-          <w:color w:val="434343"/>
-          <w:sz w:val="24"/>
-          <w:szCs w:val="24"/>
-          <w:lang w:val="es-ES"/>
-        </w:rPr>
-        <w:t xml:space="preserve"> métodos</w:t>
-      </w:r>
-      <w:r>
-        <w:rPr>
-          <w:color w:val="434343"/>
-          <w:sz w:val="24"/>
-          <w:szCs w:val="24"/>
-          <w:lang w:val="es-ES"/>
-        </w:rPr>
-        <w:t xml:space="preserve"> como el de</w:t>
-      </w:r>
-      <w:r>
-        <w:rPr>
-          <w:color w:val="434343"/>
-          <w:sz w:val="24"/>
-          <w:szCs w:val="24"/>
-          <w:lang w:val="es-ES"/>
-        </w:rPr>
-        <w:t xml:space="preserve"> </w:t>
-      </w:r>
-      <w:r>
-        <w:rPr>
-          <w:color w:val="434343"/>
-          <w:sz w:val="24"/>
-          <w:szCs w:val="24"/>
-          <w:lang w:val="es-ES"/>
-        </w:rPr>
-        <w:t>Agregar,</w:t>
-      </w:r>
-      <w:r>
-        <w:rPr>
-          <w:color w:val="434343"/>
-          <w:sz w:val="24"/>
-          <w:szCs w:val="24"/>
-          <w:lang w:val="es-ES"/>
-        </w:rPr>
-        <w:t xml:space="preserve"> modificar y eliminar. </w:t>
-      </w:r>
-    </w:p>
-    <w:p>
-      <w:pPr>
-        <w:rPr>
-          <w:b/>
-          <w:color w:val="434343"/>
-          <w:sz w:val="24"/>
-          <w:szCs w:val="24"/>
-          <w:u w:val="single"/>
-          <w:lang w:val="es-ES"/>
-        </w:rPr>
-      </w:pPr>
-      <w:r>
-        <w:rPr>
-          <w:b/>
-          <w:color w:val="434343"/>
-          <w:sz w:val="24"/>
-          <w:szCs w:val="24"/>
-          <w:u w:val="single"/>
-          <w:lang w:val="es-ES"/>
-        </w:rPr>
-        <w:t>Agregar al carrito</w:t>
-      </w:r>
-      <w:r>
-        <w:rPr>
-          <w:b/>
-          <w:color w:val="434343"/>
-          <w:sz w:val="24"/>
-          <w:szCs w:val="24"/>
-          <w:u w:val="single"/>
-          <w:lang w:val="es-ES"/>
-        </w:rPr>
-        <w:t>:</w:t>
-      </w:r>
-    </w:p>
-    <w:p>
-      <w:pPr>
-        <w:rPr>
-          <w:color w:val="434343"/>
-          <w:sz w:val="24"/>
-          <w:szCs w:val="24"/>
-          <w:lang w:val="es-ES"/>
-        </w:rPr>
-      </w:pPr>
-      <w:r>
-        <w:rPr>
-          <w:color w:val="434343"/>
-          <w:sz w:val="24"/>
-          <w:szCs w:val="24"/>
-          <w:lang w:val="es-ES"/>
-        </w:rPr>
-        <w:t xml:space="preserve">Cuando el cliente agrega al carrito un artículo y cantidad se </w:t>
-      </w:r>
-      <w:r>
-        <w:rPr>
-          <w:color w:val="434343"/>
-          <w:sz w:val="24"/>
-          <w:szCs w:val="24"/>
-          <w:lang w:val="es-ES"/>
-        </w:rPr>
-        <w:t xml:space="preserve">verifica si existe un objeto </w:t>
-      </w:r>
-      <w:proofErr w:type="spellStart"/>
-      <w:r>
-        <w:rPr>
-          <w:color w:val="434343"/>
-          <w:sz w:val="24"/>
-          <w:szCs w:val="24"/>
-          <w:lang w:val="es-ES"/>
-        </w:rPr>
-        <w:t>ItemCarrito</w:t>
-      </w:r>
-      <w:proofErr w:type="spellEnd"/>
-      <w:r>
-        <w:rPr>
-          <w:color w:val="434343"/>
-          <w:sz w:val="24"/>
-          <w:szCs w:val="24"/>
-          <w:lang w:val="es-ES"/>
-        </w:rPr>
-        <w:t xml:space="preserve"> para </w:t>
-      </w:r>
-      <w:r>
-        <w:rPr>
-          <w:color w:val="434343"/>
-          <w:sz w:val="24"/>
-          <w:szCs w:val="24"/>
-          <w:lang w:val="es-ES"/>
-        </w:rPr>
-        <w:t>ese artículo, en caso que exista</w:t>
-      </w:r>
-      <w:r>
-        <w:rPr>
-          <w:color w:val="434343"/>
-          <w:sz w:val="24"/>
-          <w:szCs w:val="24"/>
-          <w:lang w:val="es-ES"/>
-        </w:rPr>
-        <w:t xml:space="preserve"> se incrementa la c</w:t>
-      </w:r>
-      <w:r>
-        <w:rPr>
-          <w:color w:val="434343"/>
-          <w:sz w:val="24"/>
-          <w:szCs w:val="24"/>
-          <w:lang w:val="es-ES"/>
-        </w:rPr>
-        <w:t xml:space="preserve">antidad de lo contrario se crea </w:t>
-      </w:r>
-      <w:r>
-        <w:rPr>
-          <w:color w:val="434343"/>
-          <w:sz w:val="24"/>
-          <w:szCs w:val="24"/>
-          <w:lang w:val="es-ES"/>
-        </w:rPr>
-        <w:t>y se agrega a la lista</w:t>
-      </w:r>
-      <w:r>
-        <w:rPr>
-          <w:color w:val="434343"/>
-          <w:sz w:val="24"/>
-          <w:szCs w:val="24"/>
-          <w:lang w:val="es-ES"/>
-        </w:rPr>
         <w:t>.</w:t>
       </w:r>
     </w:p>
     <w:p>
       <w:pPr>
         <w:rPr>
-          <w:b/>
-          <w:color w:val="434343"/>
-          <w:sz w:val="24"/>
-          <w:szCs w:val="24"/>
-          <w:u w:val="single"/>
-          <w:lang w:val="es-ES"/>
-        </w:rPr>
-      </w:pPr>
-      <w:r>
-        <w:rPr>
-          <w:b/>
-          <w:color w:val="434343"/>
-          <w:sz w:val="24"/>
-          <w:szCs w:val="24"/>
-          <w:u w:val="single"/>
-          <w:lang w:val="es-ES"/>
-        </w:rPr>
-        <w:t xml:space="preserve">Sacar del </w:t>
-      </w:r>
-      <w:r>
-        <w:rPr>
-          <w:b/>
-          <w:color w:val="434343"/>
-          <w:sz w:val="24"/>
-          <w:szCs w:val="24"/>
-          <w:u w:val="single"/>
-          <w:lang w:val="es-ES"/>
-        </w:rPr>
-        <w:t>carrito:</w:t>
-      </w:r>
-    </w:p>
-    <w:p>
-      <w:pPr>
-        <w:rPr>
-          <w:color w:val="434343"/>
-          <w:sz w:val="24"/>
-          <w:szCs w:val="24"/>
-          <w:lang w:val="es-ES"/>
-        </w:rPr>
-      </w:pPr>
-      <w:r>
-        <w:rPr>
-          <w:color w:val="434343"/>
-          <w:sz w:val="24"/>
-          <w:szCs w:val="24"/>
-          <w:lang w:val="es-ES"/>
-        </w:rPr>
-        <w:t xml:space="preserve">Cuando el cliente saca del carrito una cantidad de un artículo, si la </w:t>
-      </w:r>
-      <w:r>
-        <w:rPr>
-          <w:color w:val="434343"/>
-          <w:sz w:val="24"/>
-          <w:szCs w:val="24"/>
-          <w:lang w:val="es-ES"/>
-        </w:rPr>
-        <w:t xml:space="preserve">cantidad es menor la resta y si </w:t>
-      </w:r>
-      <w:r>
-        <w:rPr>
-          <w:color w:val="434343"/>
-          <w:sz w:val="24"/>
-          <w:szCs w:val="24"/>
-          <w:lang w:val="es-ES"/>
-        </w:rPr>
-        <w:t>es igua</w:t>
-      </w:r>
-      <w:r>
-        <w:rPr>
-          <w:color w:val="434343"/>
-          <w:sz w:val="24"/>
-          <w:szCs w:val="24"/>
-          <w:lang w:val="es-ES"/>
-        </w:rPr>
-        <w:t xml:space="preserve">l elimina el objeto </w:t>
-      </w:r>
-      <w:proofErr w:type="spellStart"/>
-      <w:r>
-        <w:rPr>
-          <w:color w:val="434343"/>
-          <w:sz w:val="24"/>
-          <w:szCs w:val="24"/>
-          <w:lang w:val="es-ES"/>
-        </w:rPr>
-        <w:t>ItemCarrito</w:t>
-      </w:r>
-      <w:proofErr w:type="spellEnd"/>
-      <w:r>
-        <w:rPr>
-          <w:color w:val="434343"/>
-          <w:sz w:val="24"/>
-          <w:szCs w:val="24"/>
-          <w:lang w:val="es-ES"/>
-        </w:rPr>
-        <w:t>.</w:t>
-      </w:r>
-    </w:p>
-    <w:p>
-      <w:pPr>
-        <w:rPr>
-          <w:color w:val="434343"/>
-          <w:sz w:val="24"/>
-          <w:szCs w:val="24"/>
-          <w:lang w:val="es-ES"/>
-        </w:rPr>
-      </w:pPr>
-      <w:proofErr w:type="spellStart"/>
-      <w:r>
-        <w:rPr>
-          <w:color w:val="434343"/>
-          <w:sz w:val="24"/>
-          <w:szCs w:val="24"/>
-          <w:lang w:val="es-ES"/>
-        </w:rPr>
-        <w:t>Pudimos</w:t>
-      </w:r>
-      <w:proofErr w:type="spellEnd"/>
-      <w:r>
-        <w:rPr>
-          <w:color w:val="434343"/>
-          <w:sz w:val="24"/>
-          <w:szCs w:val="24"/>
-          <w:lang w:val="es-ES"/>
-        </w:rPr>
-        <w:t xml:space="preserve"> desarrollar todo lo necesario para poder generar </w:t>
+          <w:color w:val="434343"/>
+          <w:sz w:val="24"/>
+          <w:szCs w:val="24"/>
+          <w:lang w:val="es-ES"/>
+        </w:rPr>
+      </w:pPr>
+      <w:r>
+        <w:rPr>
+          <w:color w:val="434343"/>
+          <w:sz w:val="24"/>
+          <w:szCs w:val="24"/>
+          <w:lang w:val="es-ES"/>
+        </w:rPr>
+        <w:t xml:space="preserve">Pudimos desarrollar todo lo necesario para poder generar </w:t>
       </w:r>
       <w:r>
         <w:rPr>
@@ -1117,6 +1065,155 @@
       </w:pPr>
       <w:bookmarkStart w:id="12" w:name="_e20fdk5lcz8p" w:colFirst="0" w:colLast="0"/>
       <w:bookmarkEnd w:id="12"/>
+      <w:r>
+        <w:rPr>
+          <w:b w:val="0"/>
+          <w:color w:val="434343"/>
+          <w:sz w:val="24"/>
+          <w:szCs w:val="24"/>
+          <w:lang w:val="es-ES"/>
+        </w:rPr>
+        <w:t>Federico,</w:t>
+      </w:r>
+      <w:r>
+        <w:rPr>
+          <w:b w:val="0"/>
+          <w:color w:val="434343"/>
+          <w:sz w:val="24"/>
+          <w:szCs w:val="24"/>
+          <w:lang w:val="es-ES"/>
+        </w:rPr>
+        <w:t xml:space="preserve"> Perez</w:t>
+      </w:r>
+      <w:r>
+        <w:rPr>
+          <w:sz w:val="24"/>
+          <w:szCs w:val="24"/>
+          <w:lang w:val="es-ES"/>
+        </w:rPr>
+        <w:t xml:space="preserve">: </w:t>
+      </w:r>
+      <w:r>
+        <w:rPr>
+          <w:b w:val="0"/>
+          <w:color w:val="434343"/>
+          <w:sz w:val="24"/>
+          <w:szCs w:val="24"/>
+          <w:lang w:val="es-ES"/>
+        </w:rPr>
+        <w:t xml:space="preserve">Integración y configuración del proyecto en </w:t>
+      </w:r>
+      <w:proofErr w:type="spellStart"/>
+      <w:r>
+        <w:rPr>
+          <w:b w:val="0"/>
+          <w:color w:val="434343"/>
+          <w:sz w:val="24"/>
+          <w:szCs w:val="24"/>
+          <w:lang w:val="es-ES"/>
+        </w:rPr>
+        <w:t>Git</w:t>
+      </w:r>
+      <w:proofErr w:type="spellEnd"/>
+      <w:r>
+        <w:rPr>
+          <w:b w:val="0"/>
+          <w:color w:val="434343"/>
+          <w:sz w:val="24"/>
+          <w:szCs w:val="24"/>
+          <w:lang w:val="es-ES"/>
+        </w:rPr>
+        <w:t xml:space="preserve"> con </w:t>
+      </w:r>
+      <w:proofErr w:type="spellStart"/>
+      <w:r>
+        <w:rPr>
+          <w:b w:val="0"/>
+          <w:color w:val="434343"/>
+          <w:sz w:val="24"/>
+          <w:szCs w:val="24"/>
+          <w:lang w:val="es-ES"/>
+        </w:rPr>
+        <w:t>GitHub</w:t>
+      </w:r>
+      <w:proofErr w:type="spellEnd"/>
+      <w:r>
+        <w:rPr>
+          <w:b w:val="0"/>
+          <w:color w:val="434343"/>
+          <w:sz w:val="24"/>
+          <w:szCs w:val="24"/>
+          <w:lang w:val="es-ES"/>
+        </w:rPr>
+        <w:t>. Generación de validadores de DNI/CUIT, arreglos en clases con respecto a tipos de variables, comparación de objetos (</w:t>
+      </w:r>
+      <w:proofErr w:type="spellStart"/>
+      <w:r>
+        <w:rPr>
+          <w:b w:val="0"/>
+          <w:color w:val="434343"/>
+          <w:sz w:val="24"/>
+          <w:szCs w:val="24"/>
+          <w:lang w:val="es-ES"/>
+        </w:rPr>
+        <w:t>equals</w:t>
+      </w:r>
+      <w:proofErr w:type="spellEnd"/>
+      <w:r>
+        <w:rPr>
+          <w:b w:val="0"/>
+          <w:color w:val="434343"/>
+          <w:sz w:val="24"/>
+          <w:szCs w:val="24"/>
+          <w:lang w:val="es-ES"/>
+        </w:rPr>
+        <w:t xml:space="preserve">) y eliminación de </w:t>
+      </w:r>
+      <w:proofErr w:type="spellStart"/>
+      <w:r>
+        <w:rPr>
+          <w:b w:val="0"/>
+          <w:color w:val="434343"/>
+          <w:sz w:val="24"/>
+          <w:szCs w:val="24"/>
+          <w:lang w:val="es-ES"/>
+        </w:rPr>
+        <w:t>if</w:t>
+      </w:r>
+      <w:proofErr w:type="spellEnd"/>
+      <w:r>
+        <w:rPr>
+          <w:b w:val="0"/>
+          <w:color w:val="434343"/>
+          <w:sz w:val="24"/>
+          <w:szCs w:val="24"/>
+          <w:lang w:val="es-ES"/>
+        </w:rPr>
+        <w:t xml:space="preserve"> anidados para reducir código. Generación de </w:t>
+      </w:r>
+      <w:proofErr w:type="spellStart"/>
+      <w:r>
+        <w:rPr>
+          <w:b w:val="0"/>
+          <w:color w:val="434343"/>
+          <w:sz w:val="24"/>
+          <w:szCs w:val="24"/>
+          <w:lang w:val="es-ES"/>
+        </w:rPr>
+        <w:t>ID’s</w:t>
+      </w:r>
+      <w:proofErr w:type="spellEnd"/>
+      <w:r>
+        <w:rPr>
+          <w:b w:val="0"/>
+          <w:color w:val="434343"/>
+          <w:sz w:val="24"/>
+          <w:szCs w:val="24"/>
+          <w:lang w:val="es-ES"/>
+        </w:rPr>
+        <w:t xml:space="preserve"> automáticos buscando el ultimo resultado de la lista e incrementándolo en 1, para evitar la duplicación de los ID al eliminar usando solamente </w:t>
+      </w:r>
+      <w:proofErr w:type="spellStart"/>
       <w:proofErr w:type="gramStart"/>
       <w:r>
         <w:rPr>
@@ -1126,7 +1223,18 @@
           <w:szCs w:val="24"/>
           <w:lang w:val="es-ES"/>
         </w:rPr>
-        <w:t>Federico  ,</w:t>
+        <w:t>size</w:t>
+      </w:r>
+      <w:proofErr w:type="spellEnd"/>
+      <w:r>
+        <w:rPr>
+          <w:b w:val="0"/>
+          <w:color w:val="434343"/>
+          <w:sz w:val="24"/>
+          <w:szCs w:val="24"/>
+          <w:lang w:val="es-ES"/>
+        </w:rPr>
+        <w:t>(</w:t>
       </w:r>
       <w:proofErr w:type="gramEnd"/>
       <w:r>
@@ -1137,7 +1245,67 @@
           <w:szCs w:val="24"/>
           <w:lang w:val="es-ES"/>
         </w:rPr>
-        <w:t xml:space="preserve"> </w:t>
+        <w:t xml:space="preserve">). </w:t>
+      </w:r>
+      <w:r>
+        <w:rPr>
+          <w:b w:val="0"/>
+          <w:color w:val="434343"/>
+          <w:sz w:val="24"/>
+          <w:szCs w:val="24"/>
+          <w:lang w:val="es-ES"/>
+        </w:rPr>
+        <w:t>Creación</w:t>
+      </w:r>
+      <w:r>
+        <w:rPr>
+          <w:b w:val="0"/>
+          <w:color w:val="434343"/>
+          <w:sz w:val="24"/>
+          <w:szCs w:val="24"/>
+          <w:lang w:val="es-ES"/>
+        </w:rPr>
+        <w:t xml:space="preserve"> de </w:t>
+      </w:r>
+      <w:r>
+        <w:rPr>
+          <w:b w:val="0"/>
+          <w:color w:val="434343"/>
+          <w:sz w:val="24"/>
+          <w:szCs w:val="24"/>
+          <w:lang w:val="es-ES"/>
+        </w:rPr>
+        <w:t>Métodos</w:t>
+      </w:r>
+      <w:r>
+        <w:rPr>
+          <w:b w:val="0"/>
+          <w:color w:val="434343"/>
+          <w:sz w:val="24"/>
+          <w:szCs w:val="24"/>
+          <w:lang w:val="es-ES"/>
+        </w:rPr>
+        <w:t xml:space="preserve"> varios en </w:t>
+      </w:r>
+      <w:r>
+        <w:rPr>
+          <w:b w:val="0"/>
+          <w:color w:val="434343"/>
+          <w:sz w:val="24"/>
+          <w:szCs w:val="24"/>
+          <w:lang w:val="es-ES"/>
+        </w:rPr>
+        <w:t xml:space="preserve">clases. </w:t>
+      </w:r>
+      <w:r>
+        <w:rPr>
+          <w:b w:val="0"/>
+          <w:color w:val="434343"/>
+          <w:sz w:val="24"/>
+          <w:szCs w:val="24"/>
+          <w:lang w:val="es-ES"/>
+        </w:rPr>
+        <w:t xml:space="preserve">Armado de </w:t>
       </w:r>
       <w:proofErr w:type="spellStart"/>
       <w:r>
@@ -1148,44 +1316,18 @@
           <w:szCs w:val="24"/>
           <w:lang w:val="es-ES"/>
         </w:rPr>
-        <w:t>Perez</w:t>
+        <w:t>Tests</w:t>
       </w:r>
       <w:proofErr w:type="spellEnd"/>
       <w:r>
         <w:rPr>
-          <w:sz w:val="24"/>
-          <w:szCs w:val="24"/>
-          <w:lang w:val="es-ES"/>
-        </w:rPr>
-        <w:t>:</w:t>
-      </w:r>
-      <w:r>
-        <w:rPr>
-          <w:sz w:val="24"/>
-          <w:szCs w:val="24"/>
-          <w:lang w:val="es-ES"/>
-        </w:rPr>
-        <w:t xml:space="preserve"> </w:t>
-      </w:r>
-      <w:r>
-        <w:rPr>
-          <w:b w:val="0"/>
-          <w:color w:val="434343"/>
-          <w:sz w:val="24"/>
-          <w:szCs w:val="24"/>
-          <w:lang w:val="es-ES"/>
-        </w:rPr>
-        <w:t>&lt; participación del p</w:t>
-      </w:r>
-      <w:r>
-        <w:rPr>
-          <w:b w:val="0"/>
-          <w:color w:val="434343"/>
-          <w:sz w:val="24"/>
-          <w:szCs w:val="24"/>
-          <w:lang w:val="es-ES"/>
-        </w:rPr>
-        <w:t>articipante &gt;</w:t>
+          <w:b w:val="0"/>
+          <w:color w:val="434343"/>
+          <w:sz w:val="24"/>
+          <w:szCs w:val="24"/>
+          <w:lang w:val="es-ES"/>
+        </w:rPr>
+        <w:t xml:space="preserve"> para pruebas internas y de escenarios. </w:t>
       </w:r>
     </w:p>
     <w:p>
@@ -1594,8 +1736,6 @@
         </w:rPr>
         <w:t xml:space="preserve"> sino lanzar </w:t>
       </w:r>
-      <w:bookmarkStart w:id="14" w:name="_GoBack"/>
-      <w:bookmarkEnd w:id="14"/>
       <w:r>
         <w:rPr>
           <w:b w:val="0"/>
@@ -1684,8 +1824,8 @@
           <w:lang w:val="es-ES"/>
         </w:rPr>
       </w:pPr>
-      <w:bookmarkStart w:id="15" w:name="_7k9h456z84yv" w:colFirst="0" w:colLast="0"/>
-      <w:bookmarkEnd w:id="15"/>
+      <w:bookmarkStart w:id="14" w:name="_7k9h456z84yv" w:colFirst="0" w:colLast="0"/>
+      <w:bookmarkEnd w:id="14"/>
       <w:proofErr w:type="spellStart"/>
       <w:r>
         <w:rPr>
@@ -1695,6 +1835,7 @@
           <w:szCs w:val="24"/>
           <w:lang w:val="es-ES"/>
         </w:rPr>
+        <w:lastRenderedPageBreak/>
         <w:t>Dario</w:t>
       </w:r>
       <w:proofErr w:type="spellEnd"/>
@@ -1796,8 +1937,8 @@
           <w:lang w:val="es-ES"/>
         </w:rPr>
       </w:pPr>
-      <w:bookmarkStart w:id="16" w:name="_p51ylk2dcqni" w:colFirst="0" w:colLast="0"/>
-      <w:bookmarkEnd w:id="16"/>
+      <w:bookmarkStart w:id="15" w:name="_p51ylk2dcqni" w:colFirst="0" w:colLast="0"/>
+      <w:bookmarkEnd w:id="15"/>
     </w:p>
     <w:p>
       <w:pPr>
@@ -1814,13 +1955,12 @@
           <w:lang w:val="es-ES"/>
         </w:rPr>
       </w:pPr>
-      <w:bookmarkStart w:id="17" w:name="_t04gojr7v82u" w:colFirst="0" w:colLast="0"/>
-      <w:bookmarkEnd w:id="17"/>
-      <w:r>
-        <w:rPr>
-          <w:lang w:val="es-ES"/>
-        </w:rPr>
-        <w:lastRenderedPageBreak/>
+      <w:bookmarkStart w:id="16" w:name="_t04gojr7v82u" w:colFirst="0" w:colLast="0"/>
+      <w:bookmarkEnd w:id="16"/>
+      <w:r>
+        <w:rPr>
+          <w:lang w:val="es-ES"/>
+        </w:rPr>
         <w:t>Inconvenientes:</w:t>
       </w:r>
     </w:p>
@@ -1830,10 +1970,178 @@
         <w:widowControl w:val="0"/>
         <w:spacing w:before="200"/>
         <w:rPr>
-          <w:lang w:val="es-ES"/>
-        </w:rPr>
-      </w:pPr>
-      <w:bookmarkStart w:id="18" w:name="_qar9jt54e1ud" w:colFirst="0" w:colLast="0"/>
+          <w:b w:val="0"/>
+          <w:color w:val="434343"/>
+          <w:sz w:val="24"/>
+          <w:szCs w:val="24"/>
+          <w:lang w:val="es-ES"/>
+        </w:rPr>
+      </w:pPr>
+      <w:bookmarkStart w:id="17" w:name="_qar9jt54e1ud" w:colFirst="0" w:colLast="0"/>
+      <w:bookmarkEnd w:id="17"/>
+      <w:r>
+        <w:rPr>
+          <w:b w:val="0"/>
+          <w:color w:val="434343"/>
+          <w:sz w:val="24"/>
+          <w:szCs w:val="24"/>
+          <w:lang w:val="es-ES"/>
+        </w:rPr>
+        <w:t xml:space="preserve">En cuanto a los </w:t>
+      </w:r>
+      <w:r>
+        <w:rPr>
+          <w:b w:val="0"/>
+          <w:color w:val="434343"/>
+          <w:sz w:val="24"/>
+          <w:szCs w:val="24"/>
+          <w:lang w:val="es-ES"/>
+        </w:rPr>
+        <w:t xml:space="preserve">obstáculos </w:t>
+      </w:r>
+      <w:r>
+        <w:rPr>
+          <w:b w:val="0"/>
+          <w:color w:val="434343"/>
+          <w:sz w:val="24"/>
+          <w:szCs w:val="24"/>
+          <w:lang w:val="es-ES"/>
+        </w:rPr>
+        <w:t xml:space="preserve">e inconveniente </w:t>
+      </w:r>
+      <w:r>
+        <w:rPr>
+          <w:b w:val="0"/>
+          <w:color w:val="434343"/>
+          <w:sz w:val="24"/>
+          <w:szCs w:val="24"/>
+          <w:lang w:val="es-ES"/>
+        </w:rPr>
+        <w:t xml:space="preserve">que </w:t>
+      </w:r>
+      <w:r>
+        <w:rPr>
+          <w:b w:val="0"/>
+          <w:color w:val="434343"/>
+          <w:sz w:val="24"/>
+          <w:szCs w:val="24"/>
+          <w:lang w:val="es-ES"/>
+        </w:rPr>
+        <w:t xml:space="preserve">surgieron </w:t>
+      </w:r>
+      <w:r>
+        <w:rPr>
+          <w:b w:val="0"/>
+          <w:color w:val="434343"/>
+          <w:sz w:val="24"/>
+          <w:szCs w:val="24"/>
+          <w:lang w:val="es-ES"/>
+        </w:rPr>
+        <w:t xml:space="preserve">en </w:t>
+      </w:r>
+      <w:r>
+        <w:rPr>
+          <w:b w:val="0"/>
+          <w:color w:val="434343"/>
+          <w:sz w:val="24"/>
+          <w:szCs w:val="24"/>
+          <w:lang w:val="es-ES"/>
+        </w:rPr>
+        <w:t xml:space="preserve">el desarrollo y los cuales </w:t>
+      </w:r>
+      <w:r>
+        <w:rPr>
+          <w:b w:val="0"/>
+          <w:color w:val="434343"/>
+          <w:sz w:val="24"/>
+          <w:szCs w:val="24"/>
+          <w:lang w:val="es-ES"/>
+        </w:rPr>
+        <w:t xml:space="preserve">hayan interferido </w:t>
+      </w:r>
+      <w:r>
+        <w:rPr>
+          <w:b w:val="0"/>
+          <w:color w:val="434343"/>
+          <w:sz w:val="24"/>
+          <w:szCs w:val="24"/>
+          <w:lang w:val="es-ES"/>
+        </w:rPr>
+        <w:t>en el avance del TPI</w:t>
+      </w:r>
+      <w:r>
+        <w:rPr>
+          <w:b w:val="0"/>
+          <w:color w:val="434343"/>
+          <w:sz w:val="24"/>
+          <w:szCs w:val="24"/>
+          <w:lang w:val="es-ES"/>
+        </w:rPr>
+        <w:t xml:space="preserve">, debemos </w:t>
+      </w:r>
+      <w:r>
+        <w:rPr>
+          <w:b w:val="0"/>
+          <w:color w:val="434343"/>
+          <w:sz w:val="24"/>
+          <w:szCs w:val="24"/>
+          <w:lang w:val="es-ES"/>
+        </w:rPr>
+        <w:t xml:space="preserve">mencionar que </w:t>
+      </w:r>
+      <w:r>
+        <w:rPr>
+          <w:b w:val="0"/>
+          <w:color w:val="434343"/>
+          <w:sz w:val="24"/>
+          <w:szCs w:val="24"/>
+          <w:lang w:val="es-ES"/>
+        </w:rPr>
+        <w:t xml:space="preserve">hasta el momento, no fueron muchos. Tuvimos uno en particular, que al crear el segundo carrito nos devolvía “carrito existente”, pero nos dimos cuenta que teníamos un </w:t>
+      </w:r>
+      <w:proofErr w:type="spellStart"/>
+      <w:r>
+        <w:rPr>
+          <w:b w:val="0"/>
+          <w:color w:val="434343"/>
+          <w:sz w:val="24"/>
+          <w:szCs w:val="24"/>
+          <w:lang w:val="es-ES"/>
+        </w:rPr>
+        <w:t>if</w:t>
+      </w:r>
+      <w:proofErr w:type="spellEnd"/>
+      <w:r>
+        <w:rPr>
+          <w:b w:val="0"/>
+          <w:color w:val="434343"/>
+          <w:sz w:val="24"/>
+          <w:szCs w:val="24"/>
+          <w:lang w:val="es-ES"/>
+        </w:rPr>
+        <w:t xml:space="preserve"> comparando un valor primitivo estático. Por eso siempre nos devolvía true con el error de “carrito existente”.</w:t>
+      </w:r>
+    </w:p>
+    <w:p>
+      <w:pPr>
+        <w:pStyle w:val="Ttulo1"/>
+        <w:widowControl w:val="0"/>
+        <w:spacing w:before="200"/>
+        <w:rPr>
+          <w:lang w:val="es-ES"/>
+        </w:rPr>
+      </w:pPr>
+      <w:r>
+        <w:rPr>
+          <w:b w:val="0"/>
+          <w:color w:val="434343"/>
+          <w:sz w:val="24"/>
+          <w:szCs w:val="24"/>
+          <w:lang w:val="es-ES"/>
+        </w:rPr>
+        <w:t>Más allá de eso, el desarrollo y la comunicación entre el equipo del TPI fue fluido.</w:t>
+      </w:r>
+      <w:bookmarkStart w:id="18" w:name="_GoBack"/>
       <w:bookmarkEnd w:id="18"/>
       <w:r>
         <w:rPr>
@@ -1843,117 +2151,7 @@
           <w:szCs w:val="24"/>
           <w:lang w:val="es-ES"/>
         </w:rPr>
-        <w:t xml:space="preserve">En cuanto a los </w:t>
-      </w:r>
-      <w:r>
-        <w:rPr>
-          <w:b w:val="0"/>
-          <w:color w:val="434343"/>
-          <w:sz w:val="24"/>
-          <w:szCs w:val="24"/>
-          <w:lang w:val="es-ES"/>
-        </w:rPr>
-        <w:t xml:space="preserve">obstáculos </w:t>
-      </w:r>
-      <w:r>
-        <w:rPr>
-          <w:b w:val="0"/>
-          <w:color w:val="434343"/>
-          <w:sz w:val="24"/>
-          <w:szCs w:val="24"/>
-          <w:lang w:val="es-ES"/>
-        </w:rPr>
-        <w:t xml:space="preserve">e inconveniente </w:t>
-      </w:r>
-      <w:r>
-        <w:rPr>
-          <w:b w:val="0"/>
-          <w:color w:val="434343"/>
-          <w:sz w:val="24"/>
-          <w:szCs w:val="24"/>
-          <w:lang w:val="es-ES"/>
-        </w:rPr>
-        <w:t xml:space="preserve">que </w:t>
-      </w:r>
-      <w:r>
-        <w:rPr>
-          <w:b w:val="0"/>
-          <w:color w:val="434343"/>
-          <w:sz w:val="24"/>
-          <w:szCs w:val="24"/>
-          <w:lang w:val="es-ES"/>
-        </w:rPr>
-        <w:t xml:space="preserve">surgieron </w:t>
-      </w:r>
-      <w:r>
-        <w:rPr>
-          <w:b w:val="0"/>
-          <w:color w:val="434343"/>
-          <w:sz w:val="24"/>
-          <w:szCs w:val="24"/>
-          <w:lang w:val="es-ES"/>
-        </w:rPr>
-        <w:t xml:space="preserve">en </w:t>
-      </w:r>
-      <w:r>
-        <w:rPr>
-          <w:b w:val="0"/>
-          <w:color w:val="434343"/>
-          <w:sz w:val="24"/>
-          <w:szCs w:val="24"/>
-          <w:lang w:val="es-ES"/>
-        </w:rPr>
-        <w:t xml:space="preserve">el desarrollo </w:t>
-      </w:r>
-      <w:r>
-        <w:rPr>
-          <w:b w:val="0"/>
-          <w:color w:val="434343"/>
-          <w:sz w:val="24"/>
-          <w:szCs w:val="24"/>
-          <w:lang w:val="es-ES"/>
-        </w:rPr>
-        <w:t xml:space="preserve">y los cuales </w:t>
-      </w:r>
-      <w:r>
-        <w:rPr>
-          <w:b w:val="0"/>
-          <w:color w:val="434343"/>
-          <w:sz w:val="24"/>
-          <w:szCs w:val="24"/>
-          <w:lang w:val="es-ES"/>
-        </w:rPr>
-        <w:t xml:space="preserve">hayan interferido </w:t>
-      </w:r>
-      <w:r>
-        <w:rPr>
-          <w:b w:val="0"/>
-          <w:color w:val="434343"/>
-          <w:sz w:val="24"/>
-          <w:szCs w:val="24"/>
-          <w:lang w:val="es-ES"/>
-        </w:rPr>
-        <w:t>en el avance del TPI</w:t>
-      </w:r>
-      <w:r>
-        <w:rPr>
-          <w:b w:val="0"/>
-          <w:color w:val="434343"/>
-          <w:sz w:val="24"/>
-          <w:szCs w:val="24"/>
-          <w:lang w:val="es-ES"/>
-        </w:rPr>
-        <w:t xml:space="preserve">, debemos </w:t>
-      </w:r>
-      <w:r>
-        <w:rPr>
-          <w:b w:val="0"/>
-          <w:color w:val="434343"/>
-          <w:sz w:val="24"/>
-          <w:szCs w:val="24"/>
-          <w:lang w:val="es-ES"/>
-        </w:rPr>
-        <w:t>mencionar que no fueron muchos hasta el momento todo lo referido a la generación de Tuno.</w:t>
+        <w:t xml:space="preserve"> </w:t>
       </w:r>
     </w:p>
     <w:p>
@@ -1995,8 +2193,8 @@
 </file>
 
 <file path=word/numbering.xml><?xml version="1.0" encoding="utf-8"?>
-<w:numbering xmlns:wpc="http://schemas.microsoft.com/office/word/2010/wordprocessingCanvas" xmlns:mc="http://schemas.openxmlformats.org/markup-compatibility/2006" xmlns:o="urn:schemas-microsoft-com:office:office" xmlns:r="http://schemas.openxmlformats.org/officeDocument/2006/relationships" xmlns:m="http://schemas.openxmlformats.org/officeDocument/2006/math" xmlns:v="urn:schemas-microsoft-com:vml" xmlns:wp14="http://schemas.microsoft.com/office/word/2010/wordprocessingDrawing" xmlns:wp="http://schemas.openxmlformats.org/drawingml/2006/wordprocessingDrawing" xmlns:w10="urn:schemas-microsoft-com:office:word" xmlns:w="http://schemas.openxmlformats.org/wordprocessingml/2006/main" xmlns:w14="http://schemas.microsoft.com/office/word/2010/wordml" xmlns:w15="http://schemas.microsoft.com/office/word/2012/wordml" xmlns:wpg="http://schemas.microsoft.com/office/word/2010/wordprocessingGroup" xmlns:wpi="http://schemas.microsoft.com/office/word/2010/wordprocessingInk" xmlns:wne="http://schemas.microsoft.com/office/word/2006/wordml" xmlns:wps="http://schemas.microsoft.com/office/word/2010/wordprocessingShape" mc:Ignorable="w14 w15 wp14">
-  <w:abstractNum w:abstractNumId="0" w15:restartNumberingAfterBreak="0">
+<w:numbering xmlns:wpc="http://schemas.microsoft.com/office/word/2010/wordprocessingCanvas" xmlns:mc="http://schemas.openxmlformats.org/markup-compatibility/2006" xmlns:o="urn:schemas-microsoft-com:office:office" xmlns:r="http://schemas.openxmlformats.org/officeDocument/2006/relationships" xmlns:m="http://schemas.openxmlformats.org/officeDocument/2006/math" xmlns:v="urn:schemas-microsoft-com:vml" xmlns:wp14="http://schemas.microsoft.com/office/word/2010/wordprocessingDrawing" xmlns:wp="http://schemas.openxmlformats.org/drawingml/2006/wordprocessingDrawing" xmlns:w10="urn:schemas-microsoft-com:office:word" xmlns:w="http://schemas.openxmlformats.org/wordprocessingml/2006/main" xmlns:w14="http://schemas.microsoft.com/office/word/2010/wordml" xmlns:wpg="http://schemas.microsoft.com/office/word/2010/wordprocessingGroup" xmlns:wpi="http://schemas.microsoft.com/office/word/2010/wordprocessingInk" xmlns:wne="http://schemas.microsoft.com/office/word/2006/wordml" xmlns:wps="http://schemas.microsoft.com/office/word/2010/wordprocessingShape" mc:Ignorable="w14 wp14">
+  <w:abstractNum w:abstractNumId="0">
     <w:nsid w:val="20244CA1"/>
     <w:multiLevelType w:val="multilevel"/>
     <w:tmpl w:val="EAFEC338"/>
@@ -2109,7 +2307,7 @@
       </w:rPr>
     </w:lvl>
   </w:abstractNum>
-  <w:abstractNum w:abstractNumId="1" w15:restartNumberingAfterBreak="0">
+  <w:abstractNum w:abstractNumId="1">
     <w:nsid w:val="46CB1B17"/>
     <w:multiLevelType w:val="multilevel"/>
     <w:tmpl w:val="0C683554"/>
@@ -2232,7 +2430,7 @@
 </file>
 
 <file path=word/styles.xml><?xml version="1.0" encoding="utf-8"?>
-<w:styles xmlns:mc="http://schemas.openxmlformats.org/markup-compatibility/2006" xmlns:r="http://schemas.openxmlformats.org/officeDocument/2006/relationships" xmlns:w="http://schemas.openxmlformats.org/wordprocessingml/2006/main" xmlns:w14="http://schemas.microsoft.com/office/word/2010/wordml" xmlns:w15="http://schemas.microsoft.com/office/word/2012/wordml" mc:Ignorable="w14 w15">
+<w:styles xmlns:mc="http://schemas.openxmlformats.org/markup-compatibility/2006" xmlns:r="http://schemas.openxmlformats.org/officeDocument/2006/relationships" xmlns:w="http://schemas.openxmlformats.org/wordprocessingml/2006/main" xmlns:w14="http://schemas.microsoft.com/office/word/2010/wordml" mc:Ignorable="w14">
   <w:docDefaults>
     <w:rPrDefault>
       <w:rPr>
@@ -2248,378 +2446,144 @@
       </w:pPr>
     </w:pPrDefault>
   </w:docDefaults>
-  <w:latentStyles w:defLockedState="0" w:defUIPriority="99" w:defSemiHidden="0" w:defUnhideWhenUsed="0" w:defQFormat="0" w:count="371">
-    <w:lsdException w:name="Normal" w:uiPriority="0" w:qFormat="1"/>
-    <w:lsdException w:name="heading 1" w:uiPriority="9" w:qFormat="1"/>
-    <w:lsdException w:name="heading 2" w:semiHidden="1" w:uiPriority="9" w:unhideWhenUsed="1" w:qFormat="1"/>
-    <w:lsdException w:name="heading 3" w:semiHidden="1" w:uiPriority="9" w:unhideWhenUsed="1" w:qFormat="1"/>
-    <w:lsdException w:name="heading 4" w:semiHidden="1" w:uiPriority="9" w:unhideWhenUsed="1" w:qFormat="1"/>
-    <w:lsdException w:name="heading 5" w:semiHidden="1" w:uiPriority="9" w:unhideWhenUsed="1" w:qFormat="1"/>
-    <w:lsdException w:name="heading 6" w:semiHidden="1" w:uiPriority="9" w:unhideWhenUsed="1" w:qFormat="1"/>
-    <w:lsdException w:name="heading 7" w:semiHidden="1" w:uiPriority="9" w:unhideWhenUsed="1" w:qFormat="1"/>
-    <w:lsdException w:name="heading 8" w:semiHidden="1" w:uiPriority="9" w:unhideWhenUsed="1" w:qFormat="1"/>
-    <w:lsdException w:name="heading 9" w:semiHidden="1" w:uiPriority="9" w:unhideWhenUsed="1" w:qFormat="1"/>
-    <w:lsdException w:name="index 1" w:semiHidden="1" w:unhideWhenUsed="1"/>
-    <w:lsdException w:name="index 2" w:semiHidden="1" w:unhideWhenUsed="1"/>
-    <w:lsdException w:name="index 3" w:semiHidden="1" w:unhideWhenUsed="1"/>
-    <w:lsdException w:name="index 4" w:semiHidden="1" w:unhideWhenUsed="1"/>
-    <w:lsdException w:name="index 5" w:semiHidden="1" w:unhideWhenUsed="1"/>
-    <w:lsdException w:name="index 6" w:semiHidden="1" w:unhideWhenUsed="1"/>
-    <w:lsdException w:name="index 7" w:semiHidden="1" w:unhideWhenUsed="1"/>
-    <w:lsdException w:name="index 8" w:semiHidden="1" w:unhideWhenUsed="1"/>
-    <w:lsdException w:name="index 9" w:semiHidden="1" w:unhideWhenUsed="1"/>
-    <w:lsdException w:name="toc 1" w:semiHidden="1" w:uiPriority="39" w:unhideWhenUsed="1"/>
-    <w:lsdException w:name="toc 2" w:semiHidden="1" w:uiPriority="39" w:unhideWhenUsed="1"/>
-    <w:lsdException w:name="toc 3" w:semiHidden="1" w:uiPriority="39" w:unhideWhenUsed="1"/>
-    <w:lsdException w:name="toc 4" w:semiHidden="1" w:uiPriority="39" w:unhideWhenUsed="1"/>
-    <w:lsdException w:name="toc 5" w:semiHidden="1" w:uiPriority="39" w:unhideWhenUsed="1"/>
-    <w:lsdException w:name="toc 6" w:semiHidden="1" w:uiPriority="39" w:unhideWhenUsed="1"/>
-    <w:lsdException w:name="toc 7" w:semiHidden="1" w:uiPriority="39" w:unhideWhenUsed="1"/>
-    <w:lsdException w:name="toc 8" w:semiHidden="1" w:uiPriority="39" w:unhideWhenUsed="1"/>
-    <w:lsdException w:name="toc 9" w:semiHidden="1" w:uiPriority="39" w:unhideWhenUsed="1"/>
-    <w:lsdException w:name="Normal Indent" w:semiHidden="1" w:unhideWhenUsed="1"/>
-    <w:lsdException w:name="footnote text" w:semiHidden="1" w:unhideWhenUsed="1"/>
-    <w:lsdException w:name="annotation text" w:semiHidden="1" w:unhideWhenUsed="1"/>
-    <w:lsdException w:name="header" w:semiHidden="1" w:unhideWhenUsed="1"/>
-    <w:lsdException w:name="footer" w:semiHidden="1" w:unhideWhenUsed="1"/>
-    <w:lsdException w:name="index heading" w:semiHidden="1" w:unhideWhenUsed="1"/>
-    <w:lsdException w:name="caption" w:semiHidden="1" w:uiPriority="35" w:unhideWhenUsed="1" w:qFormat="1"/>
-    <w:lsdException w:name="table of figures" w:semiHidden="1" w:unhideWhenUsed="1"/>
-    <w:lsdException w:name="envelope address" w:semiHidden="1" w:unhideWhenUsed="1"/>
-    <w:lsdException w:name="envelope return" w:semiHidden="1" w:unhideWhenUsed="1"/>
-    <w:lsdException w:name="footnote reference" w:semiHidden="1" w:unhideWhenUsed="1"/>
-    <w:lsdException w:name="annotation reference" w:semiHidden="1" w:unhideWhenUsed="1"/>
-    <w:lsdException w:name="line number" w:semiHidden="1" w:unhideWhenUsed="1"/>
-    <w:lsdException w:name="page number" w:semiHidden="1" w:unhideWhenUsed="1"/>
-    <w:lsdException w:name="endnote reference" w:semiHidden="1" w:unhideWhenUsed="1"/>
-    <w:lsdException w:name="endnote text" w:semiHidden="1" w:unhideWhenUsed="1"/>
-    <w:lsdException w:name="table of authorities" w:semiHidden="1" w:unhideWhenUsed="1"/>
-    <w:lsdException w:name="macro" w:semiHidden="1" w:unhideWhenUsed="1"/>
-    <w:lsdException w:name="toa heading" w:semiHidden="1" w:unhideWhenUsed="1"/>
-    <w:lsdException w:name="List" w:semiHidden="1" w:unhideWhenUsed="1"/>
-    <w:lsdException w:name="List Bullet" w:semiHidden="1" w:unhideWhenUsed="1"/>
-    <w:lsdException w:name="List Number" w:semiHidden="1" w:unhideWhenUsed="1"/>
-    <w:lsdException w:name="List 2" w:semiHidden="1" w:unhideWhenUsed="1"/>
-    <w:lsdException w:name="List 3" w:semiHidden="1" w:unhideWhenUsed="1"/>
-    <w:lsdException w:name="List 4" w:semiHidden="1" w:unhideWhenUsed="1"/>
-    <w:lsdException w:name="List 5" w:semiHidden="1" w:unhideWhenUsed="1"/>
-    <w:lsdException w:name="List Bullet 2" w:semiHidden="1" w:unhideWhenUsed="1"/>
-    <w:lsdException w:name="List Bullet 3" w:semiHidden="1" w:unhideWhenUsed="1"/>
-    <w:lsdException w:name="List Bullet 4" w:semiHidden="1" w:unhideWhenUsed="1"/>
-    <w:lsdException w:name="List Bullet 5" w:semiHidden="1" w:unhideWhenUsed="1"/>
-    <w:lsdException w:name="List Number 2" w:semiHidden="1" w:unhideWhenUsed="1"/>
-    <w:lsdException w:name="List Number 3" w:semiHidden="1" w:unhideWhenUsed="1"/>
-    <w:lsdException w:name="List Number 4" w:semiHidden="1" w:unhideWhenUsed="1"/>
-    <w:lsdException w:name="List Number 5" w:semiHidden="1" w:unhideWhenUsed="1"/>
-    <w:lsdException w:name="Title" w:uiPriority="10" w:qFormat="1"/>
-    <w:lsdException w:name="Closing" w:semiHidden="1" w:unhideWhenUsed="1"/>
-    <w:lsdException w:name="Signature" w:semiHidden="1" w:unhideWhenUsed="1"/>
-    <w:lsdException w:name="Default Paragraph Font" w:semiHidden="1" w:uiPriority="1" w:unhideWhenUsed="1"/>
-    <w:lsdException w:name="Body Text" w:semiHidden="1" w:unhideWhenUsed="1"/>
-    <w:lsdException w:name="Body Text Indent" w:semiHidden="1" w:unhideWhenUsed="1"/>
-    <w:lsdException w:name="List Continue" w:semiHidden="1" w:unhideWhenUsed="1"/>
-    <w:lsdException w:name="List Continue 2" w:semiHidden="1" w:unhideWhenUsed="1"/>
-    <w:lsdException w:name="List Continue 3" w:semiHidden="1" w:unhideWhenUsed="1"/>
-    <w:lsdException w:name="List Continue 4" w:semiHidden="1" w:unhideWhenUsed="1"/>
-    <w:lsdException w:name="List Continue 5" w:semiHidden="1" w:unhideWhenUsed="1"/>
-    <w:lsdException w:name="Message Header" w:semiHidden="1" w:unhideWhenUsed="1"/>
-    <w:lsdException w:name="Subtitle" w:uiPriority="11" w:qFormat="1"/>
-    <w:lsdException w:name="Salutation" w:semiHidden="1" w:unhideWhenUsed="1"/>
-    <w:lsdException w:name="Date" w:semiHidden="1" w:unhideWhenUsed="1"/>
-    <w:lsdException w:name="Body Text First Indent" w:semiHidden="1" w:unhideWhenUsed="1"/>
-    <w:lsdException w:name="Body Text First Indent 2" w:semiHidden="1" w:unhideWhenUsed="1"/>
-    <w:lsdException w:name="Note Heading" w:semiHidden="1" w:unhideWhenUsed="1"/>
-    <w:lsdException w:name="Body Text 2" w:semiHidden="1" w:unhideWhenUsed="1"/>
-    <w:lsdException w:name="Body Text 3" w:semiHidden="1" w:unhideWhenUsed="1"/>
-    <w:lsdException w:name="Body Text Indent 2" w:semiHidden="1" w:unhideWhenUsed="1"/>
-    <w:lsdException w:name="Body Text Indent 3" w:semiHidden="1" w:unhideWhenUsed="1"/>
-    <w:lsdException w:name="Block Text" w:semiHidden="1" w:unhideWhenUsed="1"/>
-    <w:lsdException w:name="Hyperlink" w:semiHidden="1" w:unhideWhenUsed="1"/>
-    <w:lsdException w:name="FollowedHyperlink" w:semiHidden="1" w:unhideWhenUsed="1"/>
-    <w:lsdException w:name="Strong" w:uiPriority="22" w:qFormat="1"/>
-    <w:lsdException w:name="Emphasis" w:uiPriority="20" w:qFormat="1"/>
-    <w:lsdException w:name="Document Map" w:semiHidden="1" w:unhideWhenUsed="1"/>
-    <w:lsdException w:name="Plain Text" w:semiHidden="1" w:unhideWhenUsed="1"/>
-    <w:lsdException w:name="E-mail Signature" w:semiHidden="1" w:unhideWhenUsed="1"/>
-    <w:lsdException w:name="HTML Top of Form" w:semiHidden="1" w:unhideWhenUsed="1"/>
-    <w:lsdException w:name="HTML Bottom of Form" w:semiHidden="1" w:unhideWhenUsed="1"/>
-    <w:lsdException w:name="Normal (Web)" w:semiHidden="1" w:unhideWhenUsed="1"/>
-    <w:lsdException w:name="HTML Acronym" w:semiHidden="1" w:unhideWhenUsed="1"/>
-    <w:lsdException w:name="HTML Address" w:semiHidden="1" w:unhideWhenUsed="1"/>
-    <w:lsdException w:name="HTML Cite" w:semiHidden="1" w:unhideWhenUsed="1"/>
-    <w:lsdException w:name="HTML Code" w:semiHidden="1" w:unhideWhenUsed="1"/>
-    <w:lsdException w:name="HTML Definition" w:semiHidden="1" w:unhideWhenUsed="1"/>
-    <w:lsdException w:name="HTML Keyboard" w:semiHidden="1" w:unhideWhenUsed="1"/>
-    <w:lsdException w:name="HTML Preformatted" w:semiHidden="1" w:unhideWhenUsed="1"/>
-    <w:lsdException w:name="HTML Sample" w:semiHidden="1" w:unhideWhenUsed="1"/>
-    <w:lsdException w:name="HTML Typewriter" w:semiHidden="1" w:unhideWhenUsed="1"/>
-    <w:lsdException w:name="HTML Variable" w:semiHidden="1" w:unhideWhenUsed="1"/>
-    <w:lsdException w:name="Normal Table" w:semiHidden="1" w:unhideWhenUsed="1"/>
-    <w:lsdException w:name="annotation subject" w:semiHidden="1" w:unhideWhenUsed="1"/>
-    <w:lsdException w:name="No List" w:semiHidden="1" w:unhideWhenUsed="1"/>
-    <w:lsdException w:name="Outline List 1" w:semiHidden="1" w:unhideWhenUsed="1"/>
-    <w:lsdException w:name="Outline List 2" w:semiHidden="1" w:unhideWhenUsed="1"/>
-    <w:lsdException w:name="Outline List 3" w:semiHidden="1" w:unhideWhenUsed="1"/>
-    <w:lsdException w:name="Table Simple 1" w:semiHidden="1" w:unhideWhenUsed="1"/>
-    <w:lsdException w:name="Table Simple 2" w:semiHidden="1" w:unhideWhenUsed="1"/>
-    <w:lsdException w:name="Table Simple 3" w:semiHidden="1" w:unhideWhenUsed="1"/>
-    <w:lsdException w:name="Table Classic 1" w:semiHidden="1" w:unhideWhenUsed="1"/>
-    <w:lsdException w:name="Table Classic 2" w:semiHidden="1" w:unhideWhenUsed="1"/>
-    <w:lsdException w:name="Table Classic 3" w:semiHidden="1" w:unhideWhenUsed="1"/>
-    <w:lsdException w:name="Table Classic 4" w:semiHidden="1" w:unhideWhenUsed="1"/>
-    <w:lsdException w:name="Table Colorful 1" w:semiHidden="1" w:unhideWhenUsed="1"/>
-    <w:lsdException w:name="Table Colorful 2" w:semiHidden="1" w:unhideWhenUsed="1"/>
-    <w:lsdException w:name="Table Colorful 3" w:semiHidden="1" w:unhideWhenUsed="1"/>
-    <w:lsdException w:name="Table Columns 1" w:semiHidden="1" w:unhideWhenUsed="1"/>
-    <w:lsdException w:name="Table Columns 2" w:semiHidden="1" w:unhideWhenUsed="1"/>
-    <w:lsdException w:name="Table Columns 3" w:semiHidden="1" w:unhideWhenUsed="1"/>
-    <w:lsdException w:name="Table Columns 4" w:semiHidden="1" w:unhideWhenUsed="1"/>
-    <w:lsdException w:name="Table Columns 5" w:semiHidden="1" w:unhideWhenUsed="1"/>
-    <w:lsdException w:name="Table Grid 1" w:semiHidden="1" w:unhideWhenUsed="1"/>
-    <w:lsdException w:name="Table Grid 2" w:semiHidden="1" w:unhideWhenUsed="1"/>
-    <w:lsdException w:name="Table Grid 3" w:semiHidden="1" w:unhideWhenUsed="1"/>
-    <w:lsdException w:name="Table Grid 4" w:semiHidden="1" w:unhideWhenUsed="1"/>
-    <w:lsdException w:name="Table Grid 5" w:semiHidden="1" w:unhideWhenUsed="1"/>
-    <w:lsdException w:name="Table Grid 6" w:semiHidden="1" w:unhideWhenUsed="1"/>
-    <w:lsdException w:name="Table Grid 7" w:semiHidden="1" w:unhideWhenUsed="1"/>
-    <w:lsdException w:name="Table Grid 8" w:semiHidden="1" w:unhideWhenUsed="1"/>
-    <w:lsdException w:name="Table List 1" w:semiHidden="1" w:unhideWhenUsed="1"/>
-    <w:lsdException w:name="Table List 2" w:semiHidden="1" w:unhideWhenUsed="1"/>
-    <w:lsdException w:name="Table List 3" w:semiHidden="1" w:unhideWhenUsed="1"/>
-    <w:lsdException w:name="Table List 4" w:semiHidden="1" w:unhideWhenUsed="1"/>
-    <w:lsdException w:name="Table List 5" w:semiHidden="1" w:unhideWhenUsed="1"/>
-    <w:lsdException w:name="Table List 6" w:semiHidden="1" w:unhideWhenUsed="1"/>
-    <w:lsdException w:name="Table List 7" w:semiHidden="1" w:unhideWhenUsed="1"/>
-    <w:lsdException w:name="Table List 8" w:semiHidden="1" w:unhideWhenUsed="1"/>
-    <w:lsdException w:name="Table 3D effects 1" w:semiHidden="1" w:unhideWhenUsed="1"/>
-    <w:lsdException w:name="Table 3D effects 2" w:semiHidden="1" w:unhideWhenUsed="1"/>
-    <w:lsdException w:name="Table 3D effects 3" w:semiHidden="1" w:unhideWhenUsed="1"/>
-    <w:lsdException w:name="Table Contemporary" w:semiHidden="1" w:unhideWhenUsed="1"/>
-    <w:lsdException w:name="Table Elegant" w:semiHidden="1" w:unhideWhenUsed="1"/>
-    <w:lsdException w:name="Table Professional" w:semiHidden="1" w:unhideWhenUsed="1"/>
-    <w:lsdException w:name="Table Subtle 1" w:semiHidden="1" w:unhideWhenUsed="1"/>
-    <w:lsdException w:name="Table Subtle 2" w:semiHidden="1" w:unhideWhenUsed="1"/>
-    <w:lsdException w:name="Table Web 1" w:semiHidden="1" w:unhideWhenUsed="1"/>
-    <w:lsdException w:name="Table Web 2" w:semiHidden="1" w:unhideWhenUsed="1"/>
-    <w:lsdException w:name="Table Web 3" w:semiHidden="1" w:unhideWhenUsed="1"/>
-    <w:lsdException w:name="Balloon Text" w:semiHidden="1" w:unhideWhenUsed="1"/>
-    <w:lsdException w:name="Table Grid" w:uiPriority="39"/>
-    <w:lsdException w:name="Table Theme" w:semiHidden="1" w:unhideWhenUsed="1"/>
-    <w:lsdException w:name="Placeholder Text" w:semiHidden="1"/>
-    <w:lsdException w:name="No Spacing" w:uiPriority="1" w:qFormat="1"/>
-    <w:lsdException w:name="Light Shading" w:uiPriority="60"/>
-    <w:lsdException w:name="Light List" w:uiPriority="61"/>
-    <w:lsdException w:name="Light Grid" w:uiPriority="62"/>
-    <w:lsdException w:name="Medium Shading 1" w:uiPriority="63"/>
-    <w:lsdException w:name="Medium Shading 2" w:uiPriority="64"/>
-    <w:lsdException w:name="Medium List 1" w:uiPriority="65"/>
-    <w:lsdException w:name="Medium List 2" w:uiPriority="66"/>
-    <w:lsdException w:name="Medium Grid 1" w:uiPriority="67"/>
-    <w:lsdException w:name="Medium Grid 2" w:uiPriority="68"/>
-    <w:lsdException w:name="Medium Grid 3" w:uiPriority="69"/>
-    <w:lsdException w:name="Dark List" w:uiPriority="70"/>
-    <w:lsdException w:name="Colorful Shading" w:uiPriority="71"/>
-    <w:lsdException w:name="Colorful List" w:uiPriority="72"/>
-    <w:lsdException w:name="Colorful Grid" w:uiPriority="73"/>
-    <w:lsdException w:name="Light Shading Accent 1" w:uiPriority="60"/>
-    <w:lsdException w:name="Light List Accent 1" w:uiPriority="61"/>
-    <w:lsdException w:name="Light Grid Accent 1" w:uiPriority="62"/>
-    <w:lsdException w:name="Medium Shading 1 Accent 1" w:uiPriority="63"/>
-    <w:lsdException w:name="Medium Shading 2 Accent 1" w:uiPriority="64"/>
-    <w:lsdException w:name="Medium List 1 Accent 1" w:uiPriority="65"/>
-    <w:lsdException w:name="Revision" w:semiHidden="1"/>
-    <w:lsdException w:name="List Paragraph" w:uiPriority="34" w:qFormat="1"/>
-    <w:lsdException w:name="Quote" w:uiPriority="29" w:qFormat="1"/>
-    <w:lsdException w:name="Intense Quote" w:uiPriority="30" w:qFormat="1"/>
-    <w:lsdException w:name="Medium List 2 Accent 1" w:uiPriority="66"/>
-    <w:lsdException w:name="Medium Grid 1 Accent 1" w:uiPriority="67"/>
-    <w:lsdException w:name="Medium Grid 2 Accent 1" w:uiPriority="68"/>
-    <w:lsdException w:name="Medium Grid 3 Accent 1" w:uiPriority="69"/>
-    <w:lsdException w:name="Dark List Accent 1" w:uiPriority="70"/>
-    <w:lsdException w:name="Colorful Shading Accent 1" w:uiPriority="71"/>
-    <w:lsdException w:name="Colorful List Accent 1" w:uiPriority="72"/>
-    <w:lsdException w:name="Colorful Grid Accent 1" w:uiPriority="73"/>
-    <w:lsdException w:name="Light Shading Accent 2" w:uiPriority="60"/>
-    <w:lsdException w:name="Light List Accent 2" w:uiPriority="61"/>
-    <w:lsdException w:name="Light Grid Accent 2" w:uiPriority="62"/>
-    <w:lsdException w:name="Medium Shading 1 Accent 2" w:uiPriority="63"/>
-    <w:lsdException w:name="Medium Shading 2 Accent 2" w:uiPriority="64"/>
-    <w:lsdException w:name="Medium List 1 Accent 2" w:uiPriority="65"/>
-    <w:lsdException w:name="Medium List 2 Accent 2" w:uiPriority="66"/>
-    <w:lsdException w:name="Medium Grid 1 Accent 2" w:uiPriority="67"/>
-    <w:lsdException w:name="Medium Grid 2 Accent 2" w:uiPriority="68"/>
-    <w:lsdException w:name="Medium Grid 3 Accent 2" w:uiPriority="69"/>
-    <w:lsdException w:name="Dark List Accent 2" w:uiPriority="70"/>
-    <w:lsdException w:name="Colorful Shading Accent 2" w:uiPriority="71"/>
-    <w:lsdException w:name="Colorful List Accent 2" w:uiPriority="72"/>
-    <w:lsdException w:name="Colorful Grid Accent 2" w:uiPriority="73"/>
-    <w:lsdException w:name="Light Shading Accent 3" w:uiPriority="60"/>
-    <w:lsdException w:name="Light List Accent 3" w:uiPriority="61"/>
-    <w:lsdException w:name="Light Grid Accent 3" w:uiPriority="62"/>
-    <w:lsdException w:name="Medium Shading 1 Accent 3" w:uiPriority="63"/>
-    <w:lsdException w:name="Medium Shading 2 Accent 3" w:uiPriority="64"/>
-    <w:lsdException w:name="Medium List 1 Accent 3" w:uiPriority="65"/>
-    <w:lsdException w:name="Medium List 2 Accent 3" w:uiPriority="66"/>
-    <w:lsdException w:name="Medium Grid 1 Accent 3" w:uiPriority="67"/>
-    <w:lsdException w:name="Medium Grid 2 Accent 3" w:uiPriority="68"/>
-    <w:lsdException w:name="Medium Grid 3 Accent 3" w:uiPriority="69"/>
-    <w:lsdException w:name="Dark List Accent 3" w:uiPriority="70"/>
-    <w:lsdException w:name="Colorful Shading Accent 3" w:uiPriority="71"/>
-    <w:lsdException w:name="Colorful List Accent 3" w:uiPriority="72"/>
-    <w:lsdException w:name="Colorful Grid Accent 3" w:uiPriority="73"/>
-    <w:lsdException w:name="Light Shading Accent 4" w:uiPriority="60"/>
-    <w:lsdException w:name="Light List Accent 4" w:uiPriority="61"/>
-    <w:lsdException w:name="Light Grid Accent 4" w:uiPriority="62"/>
-    <w:lsdException w:name="Medium Shading 1 Accent 4" w:uiPriority="63"/>
-    <w:lsdException w:name="Medium Shading 2 Accent 4" w:uiPriority="64"/>
-    <w:lsdException w:name="Medium List 1 Accent 4" w:uiPriority="65"/>
-    <w:lsdException w:name="Medium List 2 Accent 4" w:uiPriority="66"/>
-    <w:lsdException w:name="Medium Grid 1 Accent 4" w:uiPriority="67"/>
-    <w:lsdException w:name="Medium Grid 2 Accent 4" w:uiPriority="68"/>
-    <w:lsdException w:name="Medium Grid 3 Accent 4" w:uiPriority="69"/>
-    <w:lsdException w:name="Dark List Accent 4" w:uiPriority="70"/>
-    <w:lsdException w:name="Colorful Shading Accent 4" w:uiPriority="71"/>
-    <w:lsdException w:name="Colorful List Accent 4" w:uiPriority="72"/>
-    <w:lsdException w:name="Colorful Grid Accent 4" w:uiPriority="73"/>
-    <w:lsdException w:name="Light Shading Accent 5" w:uiPriority="60"/>
-    <w:lsdException w:name="Light List Accent 5" w:uiPriority="61"/>
-    <w:lsdException w:name="Light Grid Accent 5" w:uiPriority="62"/>
-    <w:lsdException w:name="Medium Shading 1 Accent 5" w:uiPriority="63"/>
-    <w:lsdException w:name="Medium Shading 2 Accent 5" w:uiPriority="64"/>
-    <w:lsdException w:name="Medium List 1 Accent 5" w:uiPriority="65"/>
-    <w:lsdException w:name="Medium List 2 Accent 5" w:uiPriority="66"/>
-    <w:lsdException w:name="Medium Grid 1 Accent 5" w:uiPriority="67"/>
-    <w:lsdException w:name="Medium Grid 2 Accent 5" w:uiPriority="68"/>
-    <w:lsdException w:name="Medium Grid 3 Accent 5" w:uiPriority="69"/>
-    <w:lsdException w:name="Dark List Accent 5" w:uiPriority="70"/>
-    <w:lsdException w:name="Colorful Shading Accent 5" w:uiPriority="71"/>
-    <w:lsdException w:name="Colorful List Accent 5" w:uiPriority="72"/>
-    <w:lsdException w:name="Colorful Grid Accent 5" w:uiPriority="73"/>
-    <w:lsdException w:name="Light Shading Accent 6" w:uiPriority="60"/>
-    <w:lsdException w:name="Light List Accent 6" w:uiPriority="61"/>
-    <w:lsdException w:name="Light Grid Accent 6" w:uiPriority="62"/>
-    <w:lsdException w:name="Medium Shading 1 Accent 6" w:uiPriority="63"/>
-    <w:lsdException w:name="Medium Shading 2 Accent 6" w:uiPriority="64"/>
-    <w:lsdException w:name="Medium List 1 Accent 6" w:uiPriority="65"/>
-    <w:lsdException w:name="Medium List 2 Accent 6" w:uiPriority="66"/>
-    <w:lsdException w:name="Medium Grid 1 Accent 6" w:uiPriority="67"/>
-    <w:lsdException w:name="Medium Grid 2 Accent 6" w:uiPriority="68"/>
-    <w:lsdException w:name="Medium Grid 3 Accent 6" w:uiPriority="69"/>
-    <w:lsdException w:name="Dark List Accent 6" w:uiPriority="70"/>
-    <w:lsdException w:name="Colorful Shading Accent 6" w:uiPriority="71"/>
-    <w:lsdException w:name="Colorful List Accent 6" w:uiPriority="72"/>
-    <w:lsdException w:name="Colorful Grid Accent 6" w:uiPriority="73"/>
-    <w:lsdException w:name="Subtle Emphasis" w:uiPriority="19" w:qFormat="1"/>
-    <w:lsdException w:name="Intense Emphasis" w:uiPriority="21" w:qFormat="1"/>
-    <w:lsdException w:name="Subtle Reference" w:uiPriority="31" w:qFormat="1"/>
-    <w:lsdException w:name="Intense Reference" w:uiPriority="32" w:qFormat="1"/>
-    <w:lsdException w:name="Book Title" w:uiPriority="33" w:qFormat="1"/>
-    <w:lsdException w:name="Bibliography" w:semiHidden="1" w:uiPriority="37" w:unhideWhenUsed="1"/>
-    <w:lsdException w:name="TOC Heading" w:semiHidden="1" w:uiPriority="39" w:unhideWhenUsed="1" w:qFormat="1"/>
-    <w:lsdException w:name="Plain Table 1" w:uiPriority="41"/>
-    <w:lsdException w:name="Plain Table 2" w:uiPriority="42"/>
-    <w:lsdException w:name="Plain Table 3" w:uiPriority="43"/>
-    <w:lsdException w:name="Plain Table 4" w:uiPriority="44"/>
-    <w:lsdException w:name="Plain Table 5" w:uiPriority="45"/>
-    <w:lsdException w:name="Grid Table Light" w:uiPriority="40"/>
-    <w:lsdException w:name="Grid Table 1 Light" w:uiPriority="46"/>
-    <w:lsdException w:name="Grid Table 2" w:uiPriority="47"/>
-    <w:lsdException w:name="Grid Table 3" w:uiPriority="48"/>
-    <w:lsdException w:name="Grid Table 4" w:uiPriority="49"/>
-    <w:lsdException w:name="Grid Table 5 Dark" w:uiPriority="50"/>
-    <w:lsdException w:name="Grid Table 6 Colorful" w:uiPriority="51"/>
-    <w:lsdException w:name="Grid Table 7 Colorful" w:uiPriority="52"/>
-    <w:lsdException w:name="Grid Table 1 Light Accent 1" w:uiPriority="46"/>
-    <w:lsdException w:name="Grid Table 2 Accent 1" w:uiPriority="47"/>
-    <w:lsdException w:name="Grid Table 3 Accent 1" w:uiPriority="48"/>
-    <w:lsdException w:name="Grid Table 4 Accent 1" w:uiPriority="49"/>
-    <w:lsdException w:name="Grid Table 5 Dark Accent 1" w:uiPriority="50"/>
-    <w:lsdException w:name="Grid Table 6 Colorful Accent 1" w:uiPriority="51"/>
-    <w:lsdException w:name="Grid Table 7 Colorful Accent 1" w:uiPriority="52"/>
-    <w:lsdException w:name="Grid Table 1 Light Accent 2" w:uiPriority="46"/>
-    <w:lsdException w:name="Grid Table 2 Accent 2" w:uiPriority="47"/>
-    <w:lsdException w:name="Grid Table 3 Accent 2" w:uiPriority="48"/>
-    <w:lsdException w:name="Grid Table 4 Accent 2" w:uiPriority="49"/>
-    <w:lsdException w:name="Grid Table 5 Dark Accent 2" w:uiPriority="50"/>
-    <w:lsdException w:name="Grid Table 6 Colorful Accent 2" w:uiPriority="51"/>
-    <w:lsdException w:name="Grid Table 7 Colorful Accent 2" w:uiPriority="52"/>
-    <w:lsdException w:name="Grid Table 1 Light Accent 3" w:uiPriority="46"/>
-    <w:lsdException w:name="Grid Table 2 Accent 3" w:uiPriority="47"/>
-    <w:lsdException w:name="Grid Table 3 Accent 3" w:uiPriority="48"/>
-    <w:lsdException w:name="Grid Table 4 Accent 3" w:uiPriority="49"/>
-    <w:lsdException w:name="Grid Table 5 Dark Accent 3" w:uiPriority="50"/>
-    <w:lsdException w:name="Grid Table 6 Colorful Accent 3" w:uiPriority="51"/>
-    <w:lsdException w:name="Grid Table 7 Colorful Accent 3" w:uiPriority="52"/>
-    <w:lsdException w:name="Grid Table 1 Light Accent 4" w:uiPriority="46"/>
-    <w:lsdException w:name="Grid Table 2 Accent 4" w:uiPriority="47"/>
-    <w:lsdException w:name="Grid Table 3 Accent 4" w:uiPriority="48"/>
-    <w:lsdException w:name="Grid Table 4 Accent 4" w:uiPriority="49"/>
-    <w:lsdException w:name="Grid Table 5 Dark Accent 4" w:uiPriority="50"/>
-    <w:lsdException w:name="Grid Table 6 Colorful Accent 4" w:uiPriority="51"/>
-    <w:lsdException w:name="Grid Table 7 Colorful Accent 4" w:uiPriority="52"/>
-    <w:lsdException w:name="Grid Table 1 Light Accent 5" w:uiPriority="46"/>
-    <w:lsdException w:name="Grid Table 2 Accent 5" w:uiPriority="47"/>
-    <w:lsdException w:name="Grid Table 3 Accent 5" w:uiPriority="48"/>
-    <w:lsdException w:name="Grid Table 4 Accent 5" w:uiPriority="49"/>
-    <w:lsdException w:name="Grid Table 5 Dark Accent 5" w:uiPriority="50"/>
-    <w:lsdException w:name="Grid Table 6 Colorful Accent 5" w:uiPriority="51"/>
-    <w:lsdException w:name="Grid Table 7 Colorful Accent 5" w:uiPriority="52"/>
-    <w:lsdException w:name="Grid Table 1 Light Accent 6" w:uiPriority="46"/>
-    <w:lsdException w:name="Grid Table 2 Accent 6" w:uiPriority="47"/>
-    <w:lsdException w:name="Grid Table 3 Accent 6" w:uiPriority="48"/>
-    <w:lsdException w:name="Grid Table 4 Accent 6" w:uiPriority="49"/>
-    <w:lsdException w:name="Grid Table 5 Dark Accent 6" w:uiPriority="50"/>
-    <w:lsdException w:name="Grid Table 6 Colorful Accent 6" w:uiPriority="51"/>
-    <w:lsdException w:name="Grid Table 7 Colorful Accent 6" w:uiPriority="52"/>
-    <w:lsdException w:name="List Table 1 Light" w:uiPriority="46"/>
-    <w:lsdException w:name="List Table 2" w:uiPriority="47"/>
-    <w:lsdException w:name="List Table 3" w:uiPriority="48"/>
-    <w:lsdException w:name="List Table 4" w:uiPriority="49"/>
-    <w:lsdException w:name="List Table 5 Dark" w:uiPriority="50"/>
-    <w:lsdException w:name="List Table 6 Colorful" w:uiPriority="51"/>
-    <w:lsdException w:name="List Table 7 Colorful" w:uiPriority="52"/>
-    <w:lsdException w:name="List Table 1 Light Accent 1" w:uiPriority="46"/>
-    <w:lsdException w:name="List Table 2 Accent 1" w:uiPriority="47"/>
-    <w:lsdException w:name="List Table 3 Accent 1" w:uiPriority="48"/>
-    <w:lsdException w:name="List Table 4 Accent 1" w:uiPriority="49"/>
-    <w:lsdException w:name="List Table 5 Dark Accent 1" w:uiPriority="50"/>
-    <w:lsdException w:name="List Table 6 Colorful Accent 1" w:uiPriority="51"/>
-    <w:lsdException w:name="List Table 7 Colorful Accent 1" w:uiPriority="52"/>
-    <w:lsdException w:name="List Table 1 Light Accent 2" w:uiPriority="46"/>
-    <w:lsdException w:name="List Table 2 Accent 2" w:uiPriority="47"/>
-    <w:lsdException w:name="List Table 3 Accent 2" w:uiPriority="48"/>
-    <w:lsdException w:name="List Table 4 Accent 2" w:uiPriority="49"/>
-    <w:lsdException w:name="List Table 5 Dark Accent 2" w:uiPriority="50"/>
-    <w:lsdException w:name="List Table 6 Colorful Accent 2" w:uiPriority="51"/>
-    <w:lsdException w:name="List Table 7 Colorful Accent 2" w:uiPriority="52"/>
-    <w:lsdException w:name="List Table 1 Light Accent 3" w:uiPriority="46"/>
-    <w:lsdException w:name="List Table 2 Accent 3" w:uiPriority="47"/>
-    <w:lsdException w:name="List Table 3 Accent 3" w:uiPriority="48"/>
-    <w:lsdException w:name="List Table 4 Accent 3" w:uiPriority="49"/>
-    <w:lsdException w:name="List Table 5 Dark Accent 3" w:uiPriority="50"/>
-    <w:lsdException w:name="List Table 6 Colorful Accent 3" w:uiPriority="51"/>
-    <w:lsdException w:name="List Table 7 Colorful Accent 3" w:uiPriority="52"/>
-    <w:lsdException w:name="List Table 1 Light Accent 4" w:uiPriority="46"/>
-    <w:lsdException w:name="List Table 2 Accent 4" w:uiPriority="47"/>
-    <w:lsdException w:name="List Table 3 Accent 4" w:uiPriority="48"/>
-    <w:lsdException w:name="List Table 4 Accent 4" w:uiPriority="49"/>
-    <w:lsdException w:name="List Table 5 Dark Accent 4" w:uiPriority="50"/>
-    <w:lsdException w:name="List Table 6 Colorful Accent 4" w:uiPriority="51"/>
-    <w:lsdException w:name="List Table 7 Colorful Accent 4" w:uiPriority="52"/>
-    <w:lsdException w:name="List Table 1 Light Accent 5" w:uiPriority="46"/>
-    <w:lsdException w:name="List Table 2 Accent 5" w:uiPriority="47"/>
-    <w:lsdException w:name="List Table 3 Accent 5" w:uiPriority="48"/>
-    <w:lsdException w:name="List Table 4 Accent 5" w:uiPriority="49"/>
-    <w:lsdException w:name="List Table 5 Dark Accent 5" w:uiPriority="50"/>
-    <w:lsdException w:name="List Table 6 Colorful Accent 5" w:uiPriority="51"/>
-    <w:lsdException w:name="List Table 7 Colorful Accent 5" w:uiPriority="52"/>
-    <w:lsdException w:name="List Table 1 Light Accent 6" w:uiPriority="46"/>
-    <w:lsdException w:name="List Table 2 Accent 6" w:uiPriority="47"/>
-    <w:lsdException w:name="List Table 3 Accent 6" w:uiPriority="48"/>
-    <w:lsdException w:name="List Table 4 Accent 6" w:uiPriority="49"/>
-    <w:lsdException w:name="List Table 5 Dark Accent 6" w:uiPriority="50"/>
-    <w:lsdException w:name="List Table 6 Colorful Accent 6" w:uiPriority="51"/>
-    <w:lsdException w:name="List Table 7 Colorful Accent 6" w:uiPriority="52"/>
+  <w:latentStyles w:defLockedState="0" w:defUIPriority="99" w:defSemiHidden="1" w:defUnhideWhenUsed="1" w:defQFormat="0" w:count="267">
+    <w:lsdException w:name="Normal" w:semiHidden="0" w:uiPriority="0" w:unhideWhenUsed="0" w:qFormat="1"/>
+    <w:lsdException w:name="heading 1" w:semiHidden="0" w:uiPriority="9" w:unhideWhenUsed="0" w:qFormat="1"/>
+    <w:lsdException w:name="heading 2" w:uiPriority="9" w:qFormat="1"/>
+    <w:lsdException w:name="heading 3" w:uiPriority="9" w:qFormat="1"/>
+    <w:lsdException w:name="heading 4" w:uiPriority="9" w:qFormat="1"/>
+    <w:lsdException w:name="heading 5" w:uiPriority="9" w:qFormat="1"/>
+    <w:lsdException w:name="heading 6" w:uiPriority="9" w:qFormat="1"/>
+    <w:lsdException w:name="heading 7" w:uiPriority="9" w:qFormat="1"/>
+    <w:lsdException w:name="heading 8" w:uiPriority="9" w:qFormat="1"/>
+    <w:lsdException w:name="heading 9" w:uiPriority="9" w:qFormat="1"/>
+    <w:lsdException w:name="toc 1" w:uiPriority="39"/>
+    <w:lsdException w:name="toc 2" w:uiPriority="39"/>
+    <w:lsdException w:name="toc 3" w:uiPriority="39"/>
+    <w:lsdException w:name="toc 4" w:uiPriority="39"/>
+    <w:lsdException w:name="toc 5" w:uiPriority="39"/>
+    <w:lsdException w:name="toc 6" w:uiPriority="39"/>
+    <w:lsdException w:name="toc 7" w:uiPriority="39"/>
+    <w:lsdException w:name="toc 8" w:uiPriority="39"/>
+    <w:lsdException w:name="toc 9" w:uiPriority="39"/>
+    <w:lsdException w:name="caption" w:uiPriority="35" w:qFormat="1"/>
+    <w:lsdException w:name="Title" w:semiHidden="0" w:uiPriority="10" w:unhideWhenUsed="0" w:qFormat="1"/>
+    <w:lsdException w:name="Default Paragraph Font" w:uiPriority="1"/>
+    <w:lsdException w:name="Subtitle" w:semiHidden="0" w:uiPriority="11" w:unhideWhenUsed="0" w:qFormat="1"/>
+    <w:lsdException w:name="Strong" w:semiHidden="0" w:uiPriority="22" w:unhideWhenUsed="0" w:qFormat="1"/>
+    <w:lsdException w:name="Emphasis" w:semiHidden="0" w:uiPriority="20" w:unhideWhenUsed="0" w:qFormat="1"/>
+    <w:lsdException w:name="Table Grid" w:semiHidden="0" w:uiPriority="39" w:unhideWhenUsed="0"/>
+    <w:lsdException w:name="Placeholder Text" w:unhideWhenUsed="0"/>
+    <w:lsdException w:name="No Spacing" w:semiHidden="0" w:uiPriority="1" w:unhideWhenUsed="0" w:qFormat="1"/>
+    <w:lsdException w:name="Light Shading" w:semiHidden="0" w:uiPriority="60" w:unhideWhenUsed="0"/>
+    <w:lsdException w:name="Light List" w:semiHidden="0" w:uiPriority="61" w:unhideWhenUsed="0"/>
+    <w:lsdException w:name="Light Grid" w:semiHidden="0" w:uiPriority="62" w:unhideWhenUsed="0"/>
+    <w:lsdException w:name="Medium Shading 1" w:semiHidden="0" w:uiPriority="63" w:unhideWhenUsed="0"/>
+    <w:lsdException w:name="Medium Shading 2" w:semiHidden="0" w:uiPriority="64" w:unhideWhenUsed="0"/>
+    <w:lsdException w:name="Medium List 1" w:semiHidden="0" w:uiPriority="65" w:unhideWhenUsed="0"/>
+    <w:lsdException w:name="Medium List 2" w:semiHidden="0" w:uiPriority="66" w:unhideWhenUsed="0"/>
+    <w:lsdException w:name="Medium Grid 1" w:semiHidden="0" w:uiPriority="67" w:unhideWhenUsed="0"/>
+    <w:lsdException w:name="Medium Grid 2" w:semiHidden="0" w:uiPriority="68" w:unhideWhenUsed="0"/>
+    <w:lsdException w:name="Medium Grid 3" w:semiHidden="0" w:uiPriority="69" w:unhideWhenUsed="0"/>
+    <w:lsdException w:name="Dark List" w:semiHidden="0" w:uiPriority="70" w:unhideWhenUsed="0"/>
+    <w:lsdException w:name="Colorful Shading" w:semiHidden="0" w:uiPriority="71" w:unhideWhenUsed="0"/>
+    <w:lsdException w:name="Colorful List" w:semiHidden="0" w:uiPriority="72" w:unhideWhenUsed="0"/>
+    <w:lsdException w:name="Colorful Grid" w:semiHidden="0" w:uiPriority="73" w:unhideWhenUsed="0"/>
+    <w:lsdException w:name="Light Shading Accent 1" w:semiHidden="0" w:uiPriority="60" w:unhideWhenUsed="0"/>
+    <w:lsdException w:name="Light List Accent 1" w:semiHidden="0" w:uiPriority="61" w:unhideWhenUsed="0"/>
+    <w:lsdException w:name="Light Grid Accent 1" w:semiHidden="0" w:uiPriority="62" w:unhideWhenUsed="0"/>
+    <w:lsdException w:name="Medium Shading 1 Accent 1" w:semiHidden="0" w:uiPriority="63" w:unhideWhenUsed="0"/>
+    <w:lsdException w:name="Medium Shading 2 Accent 1" w:semiHidden="0" w:uiPriority="64" w:unhideWhenUsed="0"/>
+    <w:lsdException w:name="Medium List 1 Accent 1" w:semiHidden="0" w:uiPriority="65" w:unhideWhenUsed="0"/>
+    <w:lsdException w:name="Revision" w:unhideWhenUsed="0"/>
+    <w:lsdException w:name="List Paragraph" w:semiHidden="0" w:uiPriority="34" w:unhideWhenUsed="0" w:qFormat="1"/>
+    <w:lsdException w:name="Quote" w:semiHidden="0" w:uiPriority="29" w:unhideWhenUsed="0" w:qFormat="1"/>
+    <w:lsdException w:name="Intense Quote" w:semiHidden="0" w:uiPriority="30" w:unhideWhenUsed="0" w:qFormat="1"/>
+    <w:lsdException w:name="Medium List 2 Accent 1" w:semiHidden="0" w:uiPriority="66" w:unhideWhenUsed="0"/>
+    <w:lsdException w:name="Medium Grid 1 Accent 1" w:semiHidden="0" w:uiPriority="67" w:unhideWhenUsed="0"/>
+    <w:lsdException w:name="Medium Grid 2 Accent 1" w:semiHidden="0" w:uiPriority="68" w:unhideWhenUsed="0"/>
+    <w:lsdException w:name="Medium Grid 3 Accent 1" w:semiHidden="0" w:uiPriority="69" w:unhideWhenUsed="0"/>
+    <w:lsdException w:name="Dark List Accent 1" w:semiHidden="0" w:uiPriority="70" w:unhideWhenUsed="0"/>
+    <w:lsdException w:name="Colorful Shading Accent 1" w:semiHidden="0" w:uiPriority="71" w:unhideWhenUsed="0"/>
+    <w:lsdException w:name="Colorful List Accent 1" w:semiHidden="0" w:uiPriority="72" w:unhideWhenUsed="0"/>
+    <w:lsdException w:name="Colorful Grid Accent 1" w:semiHidden="0" w:uiPriority="73" w:unhideWhenUsed="0"/>
+    <w:lsdException w:name="Light Shading Accent 2" w:semiHidden="0" w:uiPriority="60" w:unhideWhenUsed="0"/>
+    <w:lsdException w:name="Light List Accent 2" w:semiHidden="0" w:uiPriority="61" w:unhideWhenUsed="0"/>
+    <w:lsdException w:name="Light Grid Accent 2" w:semiHidden="0" w:uiPriority="62" w:unhideWhenUsed="0"/>
+    <w:lsdException w:name="Medium Shading 1 Accent 2" w:semiHidden="0" w:uiPriority="63" w:unhideWhenUsed="0"/>
+    <w:lsdException w:name="Medium Shading 2 Accent 2" w:semiHidden="0" w:uiPriority="64" w:unhideWhenUsed="0"/>
+    <w:lsdException w:name="Medium List 1 Accent 2" w:semiHidden="0" w:uiPriority="65" w:unhideWhenUsed="0"/>
+    <w:lsdException w:name="Medium List 2 Accent 2" w:semiHidden="0" w:uiPriority="66" w:unhideWhenUsed="0"/>
+    <w:lsdException w:name="Medium Grid 1 Accent 2" w:semiHidden="0" w:uiPriority="67" w:unhideWhenUsed="0"/>
+    <w:lsdException w:name="Medium Grid 2 Accent 2" w:semiHidden="0" w:uiPriority="68" w:unhideWhenUsed="0"/>
+    <w:lsdException w:name="Medium Grid 3 Accent 2" w:semiHidden="0" w:uiPriority="69" w:unhideWhenUsed="0"/>
+    <w:lsdException w:name="Dark List Accent 2" w:semiHidden="0" w:uiPriority="70" w:unhideWhenUsed="0"/>
+    <w:lsdException w:name="Colorful Shading Accent 2" w:semiHidden="0" w:uiPriority="71" w:unhideWhenUsed="0"/>
+    <w:lsdException w:name="Colorful List Accent 2" w:semiHidden="0" w:uiPriority="72" w:unhideWhenUsed="0"/>
+    <w:lsdException w:name="Colorful Grid Accent 2" w:semiHidden="0" w:uiPriority="73" w:unhideWhenUsed="0"/>
+    <w:lsdException w:name="Light Shading Accent 3" w:semiHidden="0" w:uiPriority="60" w:unhideWhenUsed="0"/>
+    <w:lsdException w:name="Light List Accent 3" w:semiHidden="0" w:uiPriority="61" w:unhideWhenUsed="0"/>
+    <w:lsdException w:name="Light Grid Accent 3" w:semiHidden="0" w:uiPriority="62" w:unhideWhenUsed="0"/>
+    <w:lsdException w:name="Medium Shading 1 Accent 3" w:semiHidden="0" w:uiPriority="63" w:unhideWhenUsed="0"/>
+    <w:lsdException w:name="Medium Shading 2 Accent 3" w:semiHidden="0" w:uiPriority="64" w:unhideWhenUsed="0"/>
+    <w:lsdException w:name="Medium List 1 Accent 3" w:semiHidden="0" w:uiPriority="65" w:unhideWhenUsed="0"/>
+    <w:lsdException w:name="Medium List 2 Accent 3" w:semiHidden="0" w:uiPriority="66" w:unhideWhenUsed="0"/>
+    <w:lsdException w:name="Medium Grid 1 Accent 3" w:semiHidden="0" w:uiPriority="67" w:unhideWhenUsed="0"/>
+    <w:lsdException w:name="Medium Grid 2 Accent 3" w:semiHidden="0" w:uiPriority="68" w:unhideWhenUsed="0"/>
+    <w:lsdException w:name="Medium Grid 3 Accent 3" w:semiHidden="0" w:uiPriority="69" w:unhideWhenUsed="0"/>
+    <w:lsdException w:name="Dark List Accent 3" w:semiHidden="0" w:uiPriority="70" w:unhideWhenUsed="0"/>
+    <w:lsdException w:name="Colorful Shading Accent 3" w:semiHidden="0" w:uiPriority="71" w:unhideWhenUsed="0"/>
+    <w:lsdException w:name="Colorful List Accent 3" w:semiHidden="0" w:uiPriority="72" w:unhideWhenUsed="0"/>
+    <w:lsdException w:name="Colorful Grid Accent 3" w:semiHidden="0" w:uiPriority="73" w:unhideWhenUsed="0"/>
+    <w:lsdException w:name="Light Shading Accent 4" w:semiHidden="0" w:uiPriority="60" w:unhideWhenUsed="0"/>
+    <w:lsdException w:name="Light List Accent 4" w:semiHidden="0" w:uiPriority="61" w:unhideWhenUsed="0"/>
+    <w:lsdException w:name="Light Grid Accent 4" w:semiHidden="0" w:uiPriority="62" w:unhideWhenUsed="0"/>
+    <w:lsdException w:name="Medium Shading 1 Accent 4" w:semiHidden="0" w:uiPriority="63" w:unhideWhenUsed="0"/>
+    <w:lsdException w:name="Medium Shading 2 Accent 4" w:semiHidden="0" w:uiPriority="64" w:unhideWhenUsed="0"/>
+    <w:lsdException w:name="Medium List 1 Accent 4" w:semiHidden="0" w:uiPriority="65" w:unhideWhenUsed="0"/>
+    <w:lsdException w:name="Medium List 2 Accent 4" w:semiHidden="0" w:uiPriority="66" w:unhideWhenUsed="0"/>
+    <w:lsdException w:name="Medium Grid 1 Accent 4" w:semiHidden="0" w:uiPriority="67" w:unhideWhenUsed="0"/>
+    <w:lsdException w:name="Medium Grid 2 Accent 4" w:semiHidden="0" w:uiPriority="68" w:unhideWhenUsed="0"/>
+    <w:lsdException w:name="Medium Grid 3 Accent 4" w:semiHidden="0" w:uiPriority="69" w:unhideWhenUsed="0"/>
+    <w:lsdException w:name="Dark List Accent 4" w:semiHidden="0" w:uiPriority="70" w:unhideWhenUsed="0"/>
+    <w:lsdException w:name="Colorful Shading Accent 4" w:semiHidden="0" w:uiPriority="71" w:unhideWhenUsed="0"/>
+    <w:lsdException w:name="Colorful List Accent 4" w:semiHidden="0" w:uiPriority="72" w:unhideWhenUsed="0"/>
+    <w:lsdException w:name="Colorful Grid Accent 4" w:semiHidden="0" w:uiPriority="73" w:unhideWhenUsed="0"/>
+    <w:lsdException w:name="Light Shading Accent 5" w:semiHidden="0" w:uiPriority="60" w:unhideWhenUsed="0"/>
+    <w:lsdException w:name="Light List Accent 5" w:semiHidden="0" w:uiPriority="61" w:unhideWhenUsed="0"/>
+    <w:lsdException w:name="Light Grid Accent 5" w:semiHidden="0" w:uiPriority="62" w:unhideWhenUsed="0"/>
+    <w:lsdException w:name="Medium Shading 1 Accent 5" w:semiHidden="0" w:uiPriority="63" w:unhideWhenUsed="0"/>
+    <w:lsdException w:name="Medium Shading 2 Accent 5" w:semiHidden="0" w:uiPriority="64" w:unhideWhenUsed="0"/>
+    <w:lsdException w:name="Medium List 1 Accent 5" w:semiHidden="0" w:uiPriority="65" w:unhideWhenUsed="0"/>
+    <w:lsdException w:name="Medium List 2 Accent 5" w:semiHidden="0" w:uiPriority="66" w:unhideWhenUsed="0"/>
+    <w:lsdException w:name="Medium Grid 1 Accent 5" w:semiHidden="0" w:uiPriority="67" w:unhideWhenUsed="0"/>
+    <w:lsdException w:name="Medium Grid 2 Accent 5" w:semiHidden="0" w:uiPriority="68" w:unhideWhenUsed="0"/>
+    <w:lsdException w:name="Medium Grid 3 Accent 5" w:semiHidden="0" w:uiPriority="69" w:unhideWhenUsed="0"/>
+    <w:lsdException w:name="Dark List Accent 5" w:semiHidden="0" w:uiPriority="70" w:unhideWhenUsed="0"/>
+    <w:lsdException w:name="Colorful Shading Accent 5" w:semiHidden="0" w:uiPriority="71" w:unhideWhenUsed="0"/>
+    <w:lsdException w:name="Colorful List Accent 5" w:semiHidden="0" w:uiPriority="72" w:unhideWhenUsed="0"/>
+    <w:lsdException w:name="Colorful Grid Accent 5" w:semiHidden="0" w:uiPriority="73" w:unhideWhenUsed="0"/>
+    <w:lsdException w:name="Light Shading Accent 6" w:semiHidden="0" w:uiPriority="60" w:unhideWhenUsed="0"/>
+    <w:lsdException w:name="Light List Accent 6" w:semiHidden="0" w:uiPriority="61" w:unhideWhenUsed="0"/>
+    <w:lsdException w:name="Light Grid Accent 6" w:semiHidden="0" w:uiPriority="62" w:unhideWhenUsed="0"/>
+    <w:lsdException w:name="Medium Shading 1 Accent 6" w:semiHidden="0" w:uiPriority="63" w:unhideWhenUsed="0"/>
+    <w:lsdException w:name="Medium Shading 2 Accent 6" w:semiHidden="0" w:uiPriority="64" w:unhideWhenUsed="0"/>
+    <w:lsdException w:name="Medium List 1 Accent 6" w:semiHidden="0" w:uiPriority="65" w:unhideWhenUsed="0"/>
+    <w:lsdException w:name="Medium List 2 Accent 6" w:semiHidden="0" w:uiPriority="66" w:unhideWhenUsed="0"/>
+    <w:lsdException w:name="Medium Grid 1 Accent 6" w:semiHidden="0" w:uiPriority="67" w:unhideWhenUsed="0"/>
+    <w:lsdException w:name="Medium Grid 2 Accent 6" w:semiHidden="0" w:uiPriority="68" w:unhideWhenUsed="0"/>
+    <w:lsdException w:name="Medium Grid 3 Accent 6" w:semiHidden="0" w:uiPriority="69" w:unhideWhenUsed="0"/>
+    <w:lsdException w:name="Dark List Accent 6" w:semiHidden="0" w:uiPriority="70" w:unhideWhenUsed="0"/>
+    <w:lsdException w:name="Colorful Shading Accent 6" w:semiHidden="0" w:uiPriority="71" w:unhideWhenUsed="0"/>
+    <w:lsdException w:name="Colorful List Accent 6" w:semiHidden="0" w:uiPriority="72" w:unhideWhenUsed="0"/>
+    <w:lsdException w:name="Colorful Grid Accent 6" w:semiHidden="0" w:uiPriority="73" w:unhideWhenUsed="0"/>
+    <w:lsdException w:name="Subtle Emphasis" w:semiHidden="0" w:uiPriority="19" w:unhideWhenUsed="0" w:qFormat="1"/>
+    <w:lsdException w:name="Intense Emphasis" w:semiHidden="0" w:uiPriority="21" w:unhideWhenUsed="0" w:qFormat="1"/>
+    <w:lsdException w:name="Subtle Reference" w:semiHidden="0" w:uiPriority="31" w:unhideWhenUsed="0" w:qFormat="1"/>
+    <w:lsdException w:name="Intense Reference" w:semiHidden="0" w:uiPriority="32" w:unhideWhenUsed="0" w:qFormat="1"/>
+    <w:lsdException w:name="Book Title" w:semiHidden="0" w:uiPriority="33" w:unhideWhenUsed="0" w:qFormat="1"/>
+    <w:lsdException w:name="Bibliography" w:uiPriority="37"/>
+    <w:lsdException w:name="TOC Heading" w:uiPriority="39" w:qFormat="1"/>
   </w:latentStyles>
   <w:style w:type="paragraph" w:default="1" w:styleId="Normal">
     <w:name w:val="Normal"/>
@@ -2755,7 +2719,329 @@
       </w:tblCellMar>
     </w:tblPr>
   </w:style>
-  <w:style w:type="paragraph" w:styleId="Puesto">
+  <w:style w:type="paragraph" w:styleId="Ttulo">
+    <w:name w:val="Title"/>
+    <w:basedOn w:val="Normal"/>
+    <w:next w:val="Normal"/>
+    <w:pPr>
+      <w:keepNext/>
+      <w:keepLines/>
+      <w:spacing w:after="60"/>
+    </w:pPr>
+    <w:rPr>
+      <w:sz w:val="52"/>
+      <w:szCs w:val="52"/>
+    </w:rPr>
+  </w:style>
+  <w:style w:type="paragraph" w:styleId="Subttulo">
+    <w:name w:val="Subtitle"/>
+    <w:basedOn w:val="Normal"/>
+    <w:next w:val="Normal"/>
+    <w:pPr>
+      <w:keepNext/>
+      <w:keepLines/>
+      <w:spacing w:after="320"/>
+    </w:pPr>
+    <w:rPr>
+      <w:color w:val="666666"/>
+      <w:sz w:val="30"/>
+      <w:szCs w:val="30"/>
+    </w:rPr>
+  </w:style>
+</w:styles>
+</file>
+
+<file path=word/stylesWithEffects.xml><?xml version="1.0" encoding="utf-8"?>
+<w:styles xmlns:wpc="http://schemas.microsoft.com/office/word/2010/wordprocessingCanvas" xmlns:mc="http://schemas.openxmlformats.org/markup-compatibility/2006" xmlns:o="urn:schemas-microsoft-com:office:office" xmlns:r="http://schemas.openxmlformats.org/officeDocument/2006/relationships" xmlns:m="http://schemas.openxmlformats.org/officeDocument/2006/math" xmlns:v="urn:schemas-microsoft-com:vml" xmlns:wp14="http://schemas.microsoft.com/office/word/2010/wordprocessingDrawing" xmlns:wp="http://schemas.openxmlformats.org/drawingml/2006/wordprocessingDrawing" xmlns:w10="urn:schemas-microsoft-com:office:word" xmlns:w="http://schemas.openxmlformats.org/wordprocessingml/2006/main" xmlns:w14="http://schemas.microsoft.com/office/word/2010/wordml" xmlns:wpg="http://schemas.microsoft.com/office/word/2010/wordprocessingGroup" xmlns:wpi="http://schemas.microsoft.com/office/word/2010/wordprocessingInk" xmlns:wne="http://schemas.microsoft.com/office/word/2006/wordml" xmlns:wps="http://schemas.microsoft.com/office/word/2010/wordprocessingShape" mc:Ignorable="w14 wp14">
+  <w:docDefaults>
+    <w:rPrDefault>
+      <w:rPr>
+        <w:rFonts w:ascii="Arial" w:eastAsia="Arial" w:hAnsi="Arial" w:cs="Arial"/>
+        <w:sz w:val="22"/>
+        <w:szCs w:val="22"/>
+        <w:lang w:val="en" w:eastAsia="es-ES" w:bidi="ar-SA"/>
+      </w:rPr>
+    </w:rPrDefault>
+    <w:pPrDefault>
+      <w:pPr>
+        <w:spacing w:line="276" w:lineRule="auto"/>
+      </w:pPr>
+    </w:pPrDefault>
+  </w:docDefaults>
+  <w:latentStyles w:defLockedState="0" w:defUIPriority="99" w:defSemiHidden="1" w:defUnhideWhenUsed="1" w:defQFormat="0" w:count="267">
+    <w:lsdException w:name="Normal" w:semiHidden="0" w:uiPriority="0" w:unhideWhenUsed="0" w:qFormat="1"/>
+    <w:lsdException w:name="heading 1" w:semiHidden="0" w:uiPriority="9" w:unhideWhenUsed="0" w:qFormat="1"/>
+    <w:lsdException w:name="heading 2" w:uiPriority="9" w:qFormat="1"/>
+    <w:lsdException w:name="heading 3" w:uiPriority="9" w:qFormat="1"/>
+    <w:lsdException w:name="heading 4" w:uiPriority="9" w:qFormat="1"/>
+    <w:lsdException w:name="heading 5" w:uiPriority="9" w:qFormat="1"/>
+    <w:lsdException w:name="heading 6" w:uiPriority="9" w:qFormat="1"/>
+    <w:lsdException w:name="heading 7" w:uiPriority="9" w:qFormat="1"/>
+    <w:lsdException w:name="heading 8" w:uiPriority="9" w:qFormat="1"/>
+    <w:lsdException w:name="heading 9" w:uiPriority="9" w:qFormat="1"/>
+    <w:lsdException w:name="toc 1" w:uiPriority="39"/>
+    <w:lsdException w:name="toc 2" w:uiPriority="39"/>
+    <w:lsdException w:name="toc 3" w:uiPriority="39"/>
+    <w:lsdException w:name="toc 4" w:uiPriority="39"/>
+    <w:lsdException w:name="toc 5" w:uiPriority="39"/>
+    <w:lsdException w:name="toc 6" w:uiPriority="39"/>
+    <w:lsdException w:name="toc 7" w:uiPriority="39"/>
+    <w:lsdException w:name="toc 8" w:uiPriority="39"/>
+    <w:lsdException w:name="toc 9" w:uiPriority="39"/>
+    <w:lsdException w:name="caption" w:uiPriority="35" w:qFormat="1"/>
+    <w:lsdException w:name="Title" w:semiHidden="0" w:uiPriority="10" w:unhideWhenUsed="0" w:qFormat="1"/>
+    <w:lsdException w:name="Default Paragraph Font" w:uiPriority="1"/>
+    <w:lsdException w:name="Subtitle" w:semiHidden="0" w:uiPriority="11" w:unhideWhenUsed="0" w:qFormat="1"/>
+    <w:lsdException w:name="Strong" w:semiHidden="0" w:uiPriority="22" w:unhideWhenUsed="0" w:qFormat="1"/>
+    <w:lsdException w:name="Emphasis" w:semiHidden="0" w:uiPriority="20" w:unhideWhenUsed="0" w:qFormat="1"/>
+    <w:lsdException w:name="Table Grid" w:semiHidden="0" w:uiPriority="39" w:unhideWhenUsed="0"/>
+    <w:lsdException w:name="Placeholder Text" w:unhideWhenUsed="0"/>
+    <w:lsdException w:name="No Spacing" w:semiHidden="0" w:uiPriority="1" w:unhideWhenUsed="0" w:qFormat="1"/>
+    <w:lsdException w:name="Light Shading" w:semiHidden="0" w:uiPriority="60" w:unhideWhenUsed="0"/>
+    <w:lsdException w:name="Light List" w:semiHidden="0" w:uiPriority="61" w:unhideWhenUsed="0"/>
+    <w:lsdException w:name="Light Grid" w:semiHidden="0" w:uiPriority="62" w:unhideWhenUsed="0"/>
+    <w:lsdException w:name="Medium Shading 1" w:semiHidden="0" w:uiPriority="63" w:unhideWhenUsed="0"/>
+    <w:lsdException w:name="Medium Shading 2" w:semiHidden="0" w:uiPriority="64" w:unhideWhenUsed="0"/>
+    <w:lsdException w:name="Medium List 1" w:semiHidden="0" w:uiPriority="65" w:unhideWhenUsed="0"/>
+    <w:lsdException w:name="Medium List 2" w:semiHidden="0" w:uiPriority="66" w:unhideWhenUsed="0"/>
+    <w:lsdException w:name="Medium Grid 1" w:semiHidden="0" w:uiPriority="67" w:unhideWhenUsed="0"/>
+    <w:lsdException w:name="Medium Grid 2" w:semiHidden="0" w:uiPriority="68" w:unhideWhenUsed="0"/>
+    <w:lsdException w:name="Medium Grid 3" w:semiHidden="0" w:uiPriority="69" w:unhideWhenUsed="0"/>
+    <w:lsdException w:name="Dark List" w:semiHidden="0" w:uiPriority="70" w:unhideWhenUsed="0"/>
+    <w:lsdException w:name="Colorful Shading" w:semiHidden="0" w:uiPriority="71" w:unhideWhenUsed="0"/>
+    <w:lsdException w:name="Colorful List" w:semiHidden="0" w:uiPriority="72" w:unhideWhenUsed="0"/>
+    <w:lsdException w:name="Colorful Grid" w:semiHidden="0" w:uiPriority="73" w:unhideWhenUsed="0"/>
+    <w:lsdException w:name="Light Shading Accent 1" w:semiHidden="0" w:uiPriority="60" w:unhideWhenUsed="0"/>
+    <w:lsdException w:name="Light List Accent 1" w:semiHidden="0" w:uiPriority="61" w:unhideWhenUsed="0"/>
+    <w:lsdException w:name="Light Grid Accent 1" w:semiHidden="0" w:uiPriority="62" w:unhideWhenUsed="0"/>
+    <w:lsdException w:name="Medium Shading 1 Accent 1" w:semiHidden="0" w:uiPriority="63" w:unhideWhenUsed="0"/>
+    <w:lsdException w:name="Medium Shading 2 Accent 1" w:semiHidden="0" w:uiPriority="64" w:unhideWhenUsed="0"/>
+    <w:lsdException w:name="Medium List 1 Accent 1" w:semiHidden="0" w:uiPriority="65" w:unhideWhenUsed="0"/>
+    <w:lsdException w:name="Revision" w:unhideWhenUsed="0"/>
+    <w:lsdException w:name="List Paragraph" w:semiHidden="0" w:uiPriority="34" w:unhideWhenUsed="0" w:qFormat="1"/>
+    <w:lsdException w:name="Quote" w:semiHidden="0" w:uiPriority="29" w:unhideWhenUsed="0" w:qFormat="1"/>
+    <w:lsdException w:name="Intense Quote" w:semiHidden="0" w:uiPriority="30" w:unhideWhenUsed="0" w:qFormat="1"/>
+    <w:lsdException w:name="Medium List 2 Accent 1" w:semiHidden="0" w:uiPriority="66" w:unhideWhenUsed="0"/>
+    <w:lsdException w:name="Medium Grid 1 Accent 1" w:semiHidden="0" w:uiPriority="67" w:unhideWhenUsed="0"/>
+    <w:lsdException w:name="Medium Grid 2 Accent 1" w:semiHidden="0" w:uiPriority="68" w:unhideWhenUsed="0"/>
+    <w:lsdException w:name="Medium Grid 3 Accent 1" w:semiHidden="0" w:uiPriority="69" w:unhideWhenUsed="0"/>
+    <w:lsdException w:name="Dark List Accent 1" w:semiHidden="0" w:uiPriority="70" w:unhideWhenUsed="0"/>
+    <w:lsdException w:name="Colorful Shading Accent 1" w:semiHidden="0" w:uiPriority="71" w:unhideWhenUsed="0"/>
+    <w:lsdException w:name="Colorful List Accent 1" w:semiHidden="0" w:uiPriority="72" w:unhideWhenUsed="0"/>
+    <w:lsdException w:name="Colorful Grid Accent 1" w:semiHidden="0" w:uiPriority="73" w:unhideWhenUsed="0"/>
+    <w:lsdException w:name="Light Shading Accent 2" w:semiHidden="0" w:uiPriority="60" w:unhideWhenUsed="0"/>
+    <w:lsdException w:name="Light List Accent 2" w:semiHidden="0" w:uiPriority="61" w:unhideWhenUsed="0"/>
+    <w:lsdException w:name="Light Grid Accent 2" w:semiHidden="0" w:uiPriority="62" w:unhideWhenUsed="0"/>
+    <w:lsdException w:name="Medium Shading 1 Accent 2" w:semiHidden="0" w:uiPriority="63" w:unhideWhenUsed="0"/>
+    <w:lsdException w:name="Medium Shading 2 Accent 2" w:semiHidden="0" w:uiPriority="64" w:unhideWhenUsed="0"/>
+    <w:lsdException w:name="Medium List 1 Accent 2" w:semiHidden="0" w:uiPriority="65" w:unhideWhenUsed="0"/>
+    <w:lsdException w:name="Medium List 2 Accent 2" w:semiHidden="0" w:uiPriority="66" w:unhideWhenUsed="0"/>
+    <w:lsdException w:name="Medium Grid 1 Accent 2" w:semiHidden="0" w:uiPriority="67" w:unhideWhenUsed="0"/>
+    <w:lsdException w:name="Medium Grid 2 Accent 2" w:semiHidden="0" w:uiPriority="68" w:unhideWhenUsed="0"/>
+    <w:lsdException w:name="Medium Grid 3 Accent 2" w:semiHidden="0" w:uiPriority="69" w:unhideWhenUsed="0"/>
+    <w:lsdException w:name="Dark List Accent 2" w:semiHidden="0" w:uiPriority="70" w:unhideWhenUsed="0"/>
+    <w:lsdException w:name="Colorful Shading Accent 2" w:semiHidden="0" w:uiPriority="71" w:unhideWhenUsed="0"/>
+    <w:lsdException w:name="Colorful List Accent 2" w:semiHidden="0" w:uiPriority="72" w:unhideWhenUsed="0"/>
+    <w:lsdException w:name="Colorful Grid Accent 2" w:semiHidden="0" w:uiPriority="73" w:unhideWhenUsed="0"/>
+    <w:lsdException w:name="Light Shading Accent 3" w:semiHidden="0" w:uiPriority="60" w:unhideWhenUsed="0"/>
+    <w:lsdException w:name="Light List Accent 3" w:semiHidden="0" w:uiPriority="61" w:unhideWhenUsed="0"/>
+    <w:lsdException w:name="Light Grid Accent 3" w:semiHidden="0" w:uiPriority="62" w:unhideWhenUsed="0"/>
+    <w:lsdException w:name="Medium Shading 1 Accent 3" w:semiHidden="0" w:uiPriority="63" w:unhideWhenUsed="0"/>
+    <w:lsdException w:name="Medium Shading 2 Accent 3" w:semiHidden="0" w:uiPriority="64" w:unhideWhenUsed="0"/>
+    <w:lsdException w:name="Medium List 1 Accent 3" w:semiHidden="0" w:uiPriority="65" w:unhideWhenUsed="0"/>
+    <w:lsdException w:name="Medium List 2 Accent 3" w:semiHidden="0" w:uiPriority="66" w:unhideWhenUsed="0"/>
+    <w:lsdException w:name="Medium Grid 1 Accent 3" w:semiHidden="0" w:uiPriority="67" w:unhideWhenUsed="0"/>
+    <w:lsdException w:name="Medium Grid 2 Accent 3" w:semiHidden="0" w:uiPriority="68" w:unhideWhenUsed="0"/>
+    <w:lsdException w:name="Medium Grid 3 Accent 3" w:semiHidden="0" w:uiPriority="69" w:unhideWhenUsed="0"/>
+    <w:lsdException w:name="Dark List Accent 3" w:semiHidden="0" w:uiPriority="70" w:unhideWhenUsed="0"/>
+    <w:lsdException w:name="Colorful Shading Accent 3" w:semiHidden="0" w:uiPriority="71" w:unhideWhenUsed="0"/>
+    <w:lsdException w:name="Colorful List Accent 3" w:semiHidden="0" w:uiPriority="72" w:unhideWhenUsed="0"/>
+    <w:lsdException w:name="Colorful Grid Accent 3" w:semiHidden="0" w:uiPriority="73" w:unhideWhenUsed="0"/>
+    <w:lsdException w:name="Light Shading Accent 4" w:semiHidden="0" w:uiPriority="60" w:unhideWhenUsed="0"/>
+    <w:lsdException w:name="Light List Accent 4" w:semiHidden="0" w:uiPriority="61" w:unhideWhenUsed="0"/>
+    <w:lsdException w:name="Light Grid Accent 4" w:semiHidden="0" w:uiPriority="62" w:unhideWhenUsed="0"/>
+    <w:lsdException w:name="Medium Shading 1 Accent 4" w:semiHidden="0" w:uiPriority="63" w:unhideWhenUsed="0"/>
+    <w:lsdException w:name="Medium Shading 2 Accent 4" w:semiHidden="0" w:uiPriority="64" w:unhideWhenUsed="0"/>
+    <w:lsdException w:name="Medium List 1 Accent 4" w:semiHidden="0" w:uiPriority="65" w:unhideWhenUsed="0"/>
+    <w:lsdException w:name="Medium List 2 Accent 4" w:semiHidden="0" w:uiPriority="66" w:unhideWhenUsed="0"/>
+    <w:lsdException w:name="Medium Grid 1 Accent 4" w:semiHidden="0" w:uiPriority="67" w:unhideWhenUsed="0"/>
+    <w:lsdException w:name="Medium Grid 2 Accent 4" w:semiHidden="0" w:uiPriority="68" w:unhideWhenUsed="0"/>
+    <w:lsdException w:name="Medium Grid 3 Accent 4" w:semiHidden="0" w:uiPriority="69" w:unhideWhenUsed="0"/>
+    <w:lsdException w:name="Dark List Accent 4" w:semiHidden="0" w:uiPriority="70" w:unhideWhenUsed="0"/>
+    <w:lsdException w:name="Colorful Shading Accent 4" w:semiHidden="0" w:uiPriority="71" w:unhideWhenUsed="0"/>
+    <w:lsdException w:name="Colorful List Accent 4" w:semiHidden="0" w:uiPriority="72" w:unhideWhenUsed="0"/>
+    <w:lsdException w:name="Colorful Grid Accent 4" w:semiHidden="0" w:uiPriority="73" w:unhideWhenUsed="0"/>
+    <w:lsdException w:name="Light Shading Accent 5" w:semiHidden="0" w:uiPriority="60" w:unhideWhenUsed="0"/>
+    <w:lsdException w:name="Light List Accent 5" w:semiHidden="0" w:uiPriority="61" w:unhideWhenUsed="0"/>
+    <w:lsdException w:name="Light Grid Accent 5" w:semiHidden="0" w:uiPriority="62" w:unhideWhenUsed="0"/>
+    <w:lsdException w:name="Medium Shading 1 Accent 5" w:semiHidden="0" w:uiPriority="63" w:unhideWhenUsed="0"/>
+    <w:lsdException w:name="Medium Shading 2 Accent 5" w:semiHidden="0" w:uiPriority="64" w:unhideWhenUsed="0"/>
+    <w:lsdException w:name="Medium List 1 Accent 5" w:semiHidden="0" w:uiPriority="65" w:unhideWhenUsed="0"/>
+    <w:lsdException w:name="Medium List 2 Accent 5" w:semiHidden="0" w:uiPriority="66" w:unhideWhenUsed="0"/>
+    <w:lsdException w:name="Medium Grid 1 Accent 5" w:semiHidden="0" w:uiPriority="67" w:unhideWhenUsed="0"/>
+    <w:lsdException w:name="Medium Grid 2 Accent 5" w:semiHidden="0" w:uiPriority="68" w:unhideWhenUsed="0"/>
+    <w:lsdException w:name="Medium Grid 3 Accent 5" w:semiHidden="0" w:uiPriority="69" w:unhideWhenUsed="0"/>
+    <w:lsdException w:name="Dark List Accent 5" w:semiHidden="0" w:uiPriority="70" w:unhideWhenUsed="0"/>
+    <w:lsdException w:name="Colorful Shading Accent 5" w:semiHidden="0" w:uiPriority="71" w:unhideWhenUsed="0"/>
+    <w:lsdException w:name="Colorful List Accent 5" w:semiHidden="0" w:uiPriority="72" w:unhideWhenUsed="0"/>
+    <w:lsdException w:name="Colorful Grid Accent 5" w:semiHidden="0" w:uiPriority="73" w:unhideWhenUsed="0"/>
+    <w:lsdException w:name="Light Shading Accent 6" w:semiHidden="0" w:uiPriority="60" w:unhideWhenUsed="0"/>
+    <w:lsdException w:name="Light List Accent 6" w:semiHidden="0" w:uiPriority="61" w:unhideWhenUsed="0"/>
+    <w:lsdException w:name="Light Grid Accent 6" w:semiHidden="0" w:uiPriority="62" w:unhideWhenUsed="0"/>
+    <w:lsdException w:name="Medium Shading 1 Accent 6" w:semiHidden="0" w:uiPriority="63" w:unhideWhenUsed="0"/>
+    <w:lsdException w:name="Medium Shading 2 Accent 6" w:semiHidden="0" w:uiPriority="64" w:unhideWhenUsed="0"/>
+    <w:lsdException w:name="Medium List 1 Accent 6" w:semiHidden="0" w:uiPriority="65" w:unhideWhenUsed="0"/>
+    <w:lsdException w:name="Medium List 2 Accent 6" w:semiHidden="0" w:uiPriority="66" w:unhideWhenUsed="0"/>
+    <w:lsdException w:name="Medium Grid 1 Accent 6" w:semiHidden="0" w:uiPriority="67" w:unhideWhenUsed="0"/>
+    <w:lsdException w:name="Medium Grid 2 Accent 6" w:semiHidden="0" w:uiPriority="68" w:unhideWhenUsed="0"/>
+    <w:lsdException w:name="Medium Grid 3 Accent 6" w:semiHidden="0" w:uiPriority="69" w:unhideWhenUsed="0"/>
+    <w:lsdException w:name="Dark List Accent 6" w:semiHidden="0" w:uiPriority="70" w:unhideWhenUsed="0"/>
+    <w:lsdException w:name="Colorful Shading Accent 6" w:semiHidden="0" w:uiPriority="71" w:unhideWhenUsed="0"/>
+    <w:lsdException w:name="Colorful List Accent 6" w:semiHidden="0" w:uiPriority="72" w:unhideWhenUsed="0"/>
+    <w:lsdException w:name="Colorful Grid Accent 6" w:semiHidden="0" w:uiPriority="73" w:unhideWhenUsed="0"/>
+    <w:lsdException w:name="Subtle Emphasis" w:semiHidden="0" w:uiPriority="19" w:unhideWhenUsed="0" w:qFormat="1"/>
+    <w:lsdException w:name="Intense Emphasis" w:semiHidden="0" w:uiPriority="21" w:unhideWhenUsed="0" w:qFormat="1"/>
+    <w:lsdException w:name="Subtle Reference" w:semiHidden="0" w:uiPriority="31" w:unhideWhenUsed="0" w:qFormat="1"/>
+    <w:lsdException w:name="Intense Reference" w:semiHidden="0" w:uiPriority="32" w:unhideWhenUsed="0" w:qFormat="1"/>
+    <w:lsdException w:name="Book Title" w:semiHidden="0" w:uiPriority="33" w:unhideWhenUsed="0" w:qFormat="1"/>
+    <w:lsdException w:name="Bibliography" w:uiPriority="37"/>
+    <w:lsdException w:name="TOC Heading" w:uiPriority="39" w:qFormat="1"/>
+  </w:latentStyles>
+  <w:style w:type="paragraph" w:default="1" w:styleId="Normal">
+    <w:name w:val="Normal"/>
+  </w:style>
+  <w:style w:type="paragraph" w:styleId="Ttulo1">
+    <w:name w:val="heading 1"/>
+    <w:basedOn w:val="Normal"/>
+    <w:next w:val="Normal"/>
+    <w:pPr>
+      <w:keepNext/>
+      <w:keepLines/>
+      <w:spacing w:line="240" w:lineRule="auto"/>
+      <w:jc w:val="both"/>
+      <w:outlineLvl w:val="0"/>
+    </w:pPr>
+    <w:rPr>
+      <w:b/>
+      <w:sz w:val="28"/>
+      <w:szCs w:val="28"/>
+    </w:rPr>
+  </w:style>
+  <w:style w:type="paragraph" w:styleId="Ttulo2">
+    <w:name w:val="heading 2"/>
+    <w:basedOn w:val="Normal"/>
+    <w:next w:val="Normal"/>
+    <w:pPr>
+      <w:keepNext/>
+      <w:keepLines/>
+      <w:spacing w:before="360" w:after="120"/>
+      <w:outlineLvl w:val="1"/>
+    </w:pPr>
+    <w:rPr>
+      <w:sz w:val="32"/>
+      <w:szCs w:val="32"/>
+    </w:rPr>
+  </w:style>
+  <w:style w:type="paragraph" w:styleId="Ttulo3">
+    <w:name w:val="heading 3"/>
+    <w:basedOn w:val="Normal"/>
+    <w:next w:val="Normal"/>
+    <w:pPr>
+      <w:keepNext/>
+      <w:keepLines/>
+      <w:spacing w:before="320" w:after="80"/>
+      <w:outlineLvl w:val="2"/>
+    </w:pPr>
+    <w:rPr>
+      <w:color w:val="434343"/>
+      <w:sz w:val="28"/>
+      <w:szCs w:val="28"/>
+    </w:rPr>
+  </w:style>
+  <w:style w:type="paragraph" w:styleId="Ttulo4">
+    <w:name w:val="heading 4"/>
+    <w:basedOn w:val="Normal"/>
+    <w:next w:val="Normal"/>
+    <w:pPr>
+      <w:keepNext/>
+      <w:keepLines/>
+      <w:spacing w:before="280" w:after="80"/>
+      <w:outlineLvl w:val="3"/>
+    </w:pPr>
+    <w:rPr>
+      <w:color w:val="666666"/>
+      <w:sz w:val="24"/>
+      <w:szCs w:val="24"/>
+    </w:rPr>
+  </w:style>
+  <w:style w:type="paragraph" w:styleId="Ttulo5">
+    <w:name w:val="heading 5"/>
+    <w:basedOn w:val="Normal"/>
+    <w:next w:val="Normal"/>
+    <w:pPr>
+      <w:keepNext/>
+      <w:keepLines/>
+      <w:spacing w:before="240" w:after="80"/>
+      <w:outlineLvl w:val="4"/>
+    </w:pPr>
+    <w:rPr>
+      <w:color w:val="666666"/>
+    </w:rPr>
+  </w:style>
+  <w:style w:type="paragraph" w:styleId="Ttulo6">
+    <w:name w:val="heading 6"/>
+    <w:basedOn w:val="Normal"/>
+    <w:next w:val="Normal"/>
+    <w:pPr>
+      <w:keepNext/>
+      <w:keepLines/>
+      <w:spacing w:before="240" w:after="80"/>
+      <w:outlineLvl w:val="5"/>
+    </w:pPr>
+    <w:rPr>
+      <w:i/>
+      <w:color w:val="666666"/>
+    </w:rPr>
+  </w:style>
+  <w:style w:type="character" w:default="1" w:styleId="Fuentedeprrafopredeter">
+    <w:name w:val="Default Paragraph Font"/>
+    <w:uiPriority w:val="1"/>
+    <w:semiHidden/>
+    <w:unhideWhenUsed/>
+  </w:style>
+  <w:style w:type="table" w:default="1" w:styleId="Tablanormal">
+    <w:name w:val="Normal Table"/>
+    <w:uiPriority w:val="99"/>
+    <w:semiHidden/>
+    <w:unhideWhenUsed/>
+    <w:tblPr>
+      <w:tblInd w:w="0" w:type="dxa"/>
+      <w:tblCellMar>
+        <w:top w:w="0" w:type="dxa"/>
+        <w:left w:w="108" w:type="dxa"/>
+        <w:bottom w:w="0" w:type="dxa"/>
+        <w:right w:w="108" w:type="dxa"/>
+      </w:tblCellMar>
+    </w:tblPr>
+  </w:style>
+  <w:style w:type="numbering" w:default="1" w:styleId="Sinlista">
+    <w:name w:val="No List"/>
+    <w:uiPriority w:val="99"/>
+    <w:semiHidden/>
+    <w:unhideWhenUsed/>
+  </w:style>
+  <w:style w:type="table" w:customStyle="1" w:styleId="TableNormal">
+    <w:name w:val="Table Normal"/>
+    <w:tblPr>
+      <w:tblCellMar>
+        <w:top w:w="0" w:type="dxa"/>
+        <w:left w:w="0" w:type="dxa"/>
+        <w:bottom w:w="0" w:type="dxa"/>
+        <w:right w:w="0" w:type="dxa"/>
+      </w:tblCellMar>
+    </w:tblPr>
+  </w:style>
+  <w:style w:type="paragraph" w:styleId="Ttulo">
     <w:name w:val="Title"/>
     <w:basedOn w:val="Normal"/>
     <w:next w:val="Normal"/>

</xml_diff>